<commit_message>
Update Assignment2/COMP 353 Assignment 2.docx
</commit_message>
<xml_diff>
--- a/Assignment2/COMP 353 Assignment 2.docx
+++ b/Assignment2/COMP 353 Assignment 2.docx
@@ -29,7 +29,25 @@
           <w:sz w:val="24"/>
           <w:szCs w:val="24"/>
         </w:rPr>
-        <w:t>COMP 353 - ASSIGNMENT 2 - KEVIN MCALLISTER(40031326)</w:t>
+        <w:t xml:space="preserve">COMP 353 - ASSIGNMENT 2 - KEVIN </w:t>
+      </w:r>
+      <w:proofErr w:type="gramStart"/>
+      <w:r>
+        <w:rPr>
+          <w:rFonts w:ascii="Arial Unicode MS" w:eastAsia="Arial Unicode MS" w:hAnsi="Arial Unicode MS" w:cs="Arial Unicode MS"/>
+          <w:sz w:val="24"/>
+          <w:szCs w:val="24"/>
+        </w:rPr>
+        <w:t>MCALLISTER(</w:t>
+      </w:r>
+      <w:proofErr w:type="gramEnd"/>
+      <w:r>
+        <w:rPr>
+          <w:rFonts w:ascii="Arial Unicode MS" w:eastAsia="Arial Unicode MS" w:hAnsi="Arial Unicode MS" w:cs="Arial Unicode MS"/>
+          <w:sz w:val="24"/>
+          <w:szCs w:val="24"/>
+        </w:rPr>
+        <w:t>40031326)</w:t>
       </w:r>
     </w:p>
     <w:p>
@@ -546,7 +564,25 @@
           <w:sz w:val="24"/>
           <w:szCs w:val="24"/>
         </w:rPr>
-        <w:t>// Pseudotransitivity Rule</w:t>
+        <w:t xml:space="preserve">// </w:t>
+      </w:r>
+      <w:proofErr w:type="spellStart"/>
+      <w:r>
+        <w:rPr>
+          <w:rFonts w:ascii="Arial Unicode MS" w:eastAsia="Arial Unicode MS" w:hAnsi="Arial Unicode MS" w:cs="Arial Unicode MS"/>
+          <w:sz w:val="24"/>
+          <w:szCs w:val="24"/>
+        </w:rPr>
+        <w:t>Pseudotransitivity</w:t>
+      </w:r>
+      <w:proofErr w:type="spellEnd"/>
+      <w:r>
+        <w:rPr>
+          <w:rFonts w:ascii="Arial Unicode MS" w:eastAsia="Arial Unicode MS" w:hAnsi="Arial Unicode MS" w:cs="Arial Unicode MS"/>
+          <w:sz w:val="24"/>
+          <w:szCs w:val="24"/>
+        </w:rPr>
+        <w:t xml:space="preserve"> Rule</w:t>
       </w:r>
     </w:p>
     <w:p>
@@ -673,7 +709,25 @@
           <w:szCs w:val="24"/>
         </w:rPr>
         <w:tab/>
-        <w:t>Proof by Decomposition Rule. In this case {A → B} does not affect the outcome.</w:t>
+        <w:t>Proof by Decomposition Rule. In this case {</w:t>
+      </w:r>
+      <w:proofErr w:type="gramStart"/>
+      <w:r>
+        <w:rPr>
+          <w:rFonts w:ascii="Arial Unicode MS" w:eastAsia="Arial Unicode MS" w:hAnsi="Arial Unicode MS" w:cs="Arial Unicode MS"/>
+          <w:sz w:val="24"/>
+          <w:szCs w:val="24"/>
+        </w:rPr>
+        <w:t>A</w:t>
+      </w:r>
+      <w:proofErr w:type="gramEnd"/>
+      <w:r>
+        <w:rPr>
+          <w:rFonts w:ascii="Arial Unicode MS" w:eastAsia="Arial Unicode MS" w:hAnsi="Arial Unicode MS" w:cs="Arial Unicode MS"/>
+          <w:sz w:val="24"/>
+          <w:szCs w:val="24"/>
+        </w:rPr>
+        <w:t xml:space="preserve"> → B} does not affect the outcome.</w:t>
       </w:r>
     </w:p>
     <w:p>
@@ -1676,23 +1730,73 @@
           <w:szCs w:val="24"/>
         </w:rPr>
         <w:tab/>
-        <w:t xml:space="preserve">A combination of FDs involving {A, B, C} imply that all members of the set of FDs that are in the form {X </w:t>
-      </w:r>
-      <w:r>
-        <w:rPr>
-          <w:rFonts w:ascii="Arial Unicode MS" w:eastAsia="Arial Unicode MS" w:hAnsi="Arial Unicode MS" w:cs="Arial Unicode MS"/>
-          <w:sz w:val="24"/>
-          <w:szCs w:val="24"/>
-        </w:rPr>
-        <w:t>→</w:t>
-      </w:r>
-      <w:r>
-        <w:rPr>
-          <w:rFonts w:ascii="Arial Unicode MS" w:eastAsia="Arial Unicode MS" w:hAnsi="Arial Unicode MS" w:cs="Arial Unicode MS"/>
-          <w:sz w:val="24"/>
-          <w:szCs w:val="24"/>
-        </w:rPr>
-        <w:t xml:space="preserve"> A} implies that either X is a superkey or A is a prime attribute (Conditions 2 and 3 of 3NF).</w:t>
+        <w:t xml:space="preserve">A combination of FDs involving {A, B, C} </w:t>
+      </w:r>
+      <w:r>
+        <w:rPr>
+          <w:rFonts w:ascii="Arial Unicode MS" w:eastAsia="Arial Unicode MS" w:hAnsi="Arial Unicode MS" w:cs="Arial Unicode MS"/>
+          <w:sz w:val="24"/>
+          <w:szCs w:val="24"/>
+        </w:rPr>
+        <w:t>implies</w:t>
+      </w:r>
+      <w:r>
+        <w:rPr>
+          <w:rFonts w:ascii="Arial Unicode MS" w:eastAsia="Arial Unicode MS" w:hAnsi="Arial Unicode MS" w:cs="Arial Unicode MS"/>
+          <w:sz w:val="24"/>
+          <w:szCs w:val="24"/>
+        </w:rPr>
+        <w:t xml:space="preserve"> that all members of the set of FDs that are in the form {X </w:t>
+      </w:r>
+      <w:r>
+        <w:rPr>
+          <w:rFonts w:ascii="Arial Unicode MS" w:eastAsia="Arial Unicode MS" w:hAnsi="Arial Unicode MS" w:cs="Arial Unicode MS"/>
+          <w:sz w:val="24"/>
+          <w:szCs w:val="24"/>
+        </w:rPr>
+        <w:t>→</w:t>
+      </w:r>
+      <w:r>
+        <w:rPr>
+          <w:rFonts w:ascii="Arial Unicode MS" w:eastAsia="Arial Unicode MS" w:hAnsi="Arial Unicode MS" w:cs="Arial Unicode MS"/>
+          <w:sz w:val="24"/>
+          <w:szCs w:val="24"/>
+        </w:rPr>
+        <w:t xml:space="preserve"> A} </w:t>
+      </w:r>
+      <w:r>
+        <w:rPr>
+          <w:rFonts w:ascii="Arial Unicode MS" w:eastAsia="Arial Unicode MS" w:hAnsi="Arial Unicode MS" w:cs="Arial Unicode MS"/>
+          <w:sz w:val="24"/>
+          <w:szCs w:val="24"/>
+        </w:rPr>
+        <w:t>imply</w:t>
+      </w:r>
+      <w:r>
+        <w:rPr>
+          <w:rFonts w:ascii="Arial Unicode MS" w:eastAsia="Arial Unicode MS" w:hAnsi="Arial Unicode MS" w:cs="Arial Unicode MS"/>
+          <w:sz w:val="24"/>
+          <w:szCs w:val="24"/>
+        </w:rPr>
+        <w:t xml:space="preserve"> that either X is a </w:t>
+      </w:r>
+      <w:proofErr w:type="spellStart"/>
+      <w:r>
+        <w:rPr>
+          <w:rFonts w:ascii="Arial Unicode MS" w:eastAsia="Arial Unicode MS" w:hAnsi="Arial Unicode MS" w:cs="Arial Unicode MS"/>
+          <w:sz w:val="24"/>
+          <w:szCs w:val="24"/>
+        </w:rPr>
+        <w:t>superkey</w:t>
+      </w:r>
+      <w:proofErr w:type="spellEnd"/>
+      <w:r>
+        <w:rPr>
+          <w:rFonts w:ascii="Arial Unicode MS" w:eastAsia="Arial Unicode MS" w:hAnsi="Arial Unicode MS" w:cs="Arial Unicode MS"/>
+          <w:sz w:val="24"/>
+          <w:szCs w:val="24"/>
+        </w:rPr>
+        <w:t xml:space="preserve"> or A is a prime attribute (Conditions 2 and 3 of 3NF).</w:t>
       </w:r>
     </w:p>
     <w:p>
@@ -1763,13 +1867,23 @@
         </w:rPr>
         <w:t xml:space="preserve"> </w:t>
       </w:r>
-      <w:r>
-        <w:rPr>
-          <w:rFonts w:ascii="Arial Unicode MS" w:eastAsia="Arial Unicode MS" w:hAnsi="Arial Unicode MS" w:cs="Arial Unicode MS"/>
-          <w:sz w:val="24"/>
-          <w:szCs w:val="24"/>
-        </w:rPr>
-        <w:t>A and B must be</w:t>
+      <w:proofErr w:type="gramStart"/>
+      <w:r>
+        <w:rPr>
+          <w:rFonts w:ascii="Arial Unicode MS" w:eastAsia="Arial Unicode MS" w:hAnsi="Arial Unicode MS" w:cs="Arial Unicode MS"/>
+          <w:sz w:val="24"/>
+          <w:szCs w:val="24"/>
+        </w:rPr>
+        <w:t>A and</w:t>
+      </w:r>
+      <w:proofErr w:type="gramEnd"/>
+      <w:r>
+        <w:rPr>
+          <w:rFonts w:ascii="Arial Unicode MS" w:eastAsia="Arial Unicode MS" w:hAnsi="Arial Unicode MS" w:cs="Arial Unicode MS"/>
+          <w:sz w:val="24"/>
+          <w:szCs w:val="24"/>
+        </w:rPr>
+        <w:t xml:space="preserve"> B must be</w:t>
       </w:r>
       <w:r>
         <w:rPr>
@@ -1833,23 +1947,77 @@
           <w:sz w:val="24"/>
           <w:szCs w:val="24"/>
         </w:rPr>
-        <w:t xml:space="preserve"> {A </w:t>
-      </w:r>
-      <w:r>
-        <w:rPr>
-          <w:rFonts w:ascii="Arial Unicode MS" w:eastAsia="Arial Unicode MS" w:hAnsi="Arial Unicode MS" w:cs="Arial Unicode MS"/>
-          <w:sz w:val="24"/>
-          <w:szCs w:val="24"/>
-        </w:rPr>
-        <w:t>→</w:t>
-      </w:r>
-      <w:r>
-        <w:rPr>
-          <w:rFonts w:ascii="Arial Unicode MS" w:eastAsia="Arial Unicode MS" w:hAnsi="Arial Unicode MS" w:cs="Arial Unicode MS"/>
-          <w:sz w:val="24"/>
-          <w:szCs w:val="24"/>
-        </w:rPr>
-        <w:t xml:space="preserve"> C} is a non-trivial FD. It also does not satisfy Conditions 2 and 3, since {A} is not the superkey and {C} is not a prime attribute.</w:t>
+        <w:t xml:space="preserve"> {</w:t>
+      </w:r>
+      <w:proofErr w:type="gramStart"/>
+      <w:r>
+        <w:rPr>
+          <w:rFonts w:ascii="Arial Unicode MS" w:eastAsia="Arial Unicode MS" w:hAnsi="Arial Unicode MS" w:cs="Arial Unicode MS"/>
+          <w:sz w:val="24"/>
+          <w:szCs w:val="24"/>
+        </w:rPr>
+        <w:t>A</w:t>
+      </w:r>
+      <w:proofErr w:type="gramEnd"/>
+      <w:r>
+        <w:rPr>
+          <w:rFonts w:ascii="Arial Unicode MS" w:eastAsia="Arial Unicode MS" w:hAnsi="Arial Unicode MS" w:cs="Arial Unicode MS"/>
+          <w:sz w:val="24"/>
+          <w:szCs w:val="24"/>
+        </w:rPr>
+        <w:t xml:space="preserve"> </w:t>
+      </w:r>
+      <w:r>
+        <w:rPr>
+          <w:rFonts w:ascii="Arial Unicode MS" w:eastAsia="Arial Unicode MS" w:hAnsi="Arial Unicode MS" w:cs="Arial Unicode MS"/>
+          <w:sz w:val="24"/>
+          <w:szCs w:val="24"/>
+        </w:rPr>
+        <w:t>→</w:t>
+      </w:r>
+      <w:r>
+        <w:rPr>
+          <w:rFonts w:ascii="Arial Unicode MS" w:eastAsia="Arial Unicode MS" w:hAnsi="Arial Unicode MS" w:cs="Arial Unicode MS"/>
+          <w:sz w:val="24"/>
+          <w:szCs w:val="24"/>
+        </w:rPr>
+        <w:t xml:space="preserve"> C} is a non-trivial FD. It also does not satisfy Conditions 2 and 3, since {A} is not </w:t>
+      </w:r>
+      <w:proofErr w:type="gramStart"/>
+      <w:r>
+        <w:rPr>
+          <w:rFonts w:ascii="Arial Unicode MS" w:eastAsia="Arial Unicode MS" w:hAnsi="Arial Unicode MS" w:cs="Arial Unicode MS"/>
+          <w:sz w:val="24"/>
+          <w:szCs w:val="24"/>
+        </w:rPr>
+        <w:t>the</w:t>
+      </w:r>
+      <w:proofErr w:type="gramEnd"/>
+      <w:r>
+        <w:rPr>
+          <w:rFonts w:ascii="Arial Unicode MS" w:eastAsia="Arial Unicode MS" w:hAnsi="Arial Unicode MS" w:cs="Arial Unicode MS"/>
+          <w:sz w:val="24"/>
+          <w:szCs w:val="24"/>
+        </w:rPr>
+        <w:t xml:space="preserve"> </w:t>
+      </w:r>
+      <w:proofErr w:type="spellStart"/>
+      <w:r>
+        <w:rPr>
+          <w:rFonts w:ascii="Arial Unicode MS" w:eastAsia="Arial Unicode MS" w:hAnsi="Arial Unicode MS" w:cs="Arial Unicode MS"/>
+          <w:sz w:val="24"/>
+          <w:szCs w:val="24"/>
+        </w:rPr>
+        <w:t>superkey</w:t>
+      </w:r>
+      <w:proofErr w:type="spellEnd"/>
+      <w:r>
+        <w:rPr>
+          <w:rFonts w:ascii="Arial Unicode MS" w:eastAsia="Arial Unicode MS" w:hAnsi="Arial Unicode MS" w:cs="Arial Unicode MS"/>
+          <w:sz w:val="24"/>
+          <w:szCs w:val="24"/>
+        </w:rPr>
+        <w:t xml:space="preserve"> and {C} is not a prime attribute.</w:t>
       </w:r>
     </w:p>
     <w:p>
@@ -1868,7 +2036,25 @@
           <w:szCs w:val="24"/>
         </w:rPr>
         <w:tab/>
-        <w:t>In order for a schema with only 3 attributes to be necessarily in 3NF, it must have either only trivial FDs, or at least 2 FDs (in order to satisfy Condition 2 or 3)</w:t>
+        <w:t xml:space="preserve">In order for a schema with only 3 attributes to be necessarily in 3NF, it must have either only trivial </w:t>
+      </w:r>
+      <w:proofErr w:type="gramStart"/>
+      <w:r>
+        <w:rPr>
+          <w:rFonts w:ascii="Arial Unicode MS" w:eastAsia="Arial Unicode MS" w:hAnsi="Arial Unicode MS" w:cs="Arial Unicode MS"/>
+          <w:sz w:val="24"/>
+          <w:szCs w:val="24"/>
+        </w:rPr>
+        <w:t>FDs,</w:t>
+      </w:r>
+      <w:proofErr w:type="gramEnd"/>
+      <w:r>
+        <w:rPr>
+          <w:rFonts w:ascii="Arial Unicode MS" w:eastAsia="Arial Unicode MS" w:hAnsi="Arial Unicode MS" w:cs="Arial Unicode MS"/>
+          <w:sz w:val="24"/>
+          <w:szCs w:val="24"/>
+        </w:rPr>
+        <w:t xml:space="preserve"> or at least 2 FDs (in order to satisfy Condition 2 or 3)</w:t>
       </w:r>
       <w:r>
         <w:rPr>
@@ -1927,15 +2113,7 @@
           <w:sz w:val="24"/>
           <w:szCs w:val="24"/>
         </w:rPr>
-        <w:t xml:space="preserve"> where </w:t>
-      </w:r>
-      <w:r>
-        <w:rPr>
-          <w:rFonts w:ascii="Arial Unicode MS" w:eastAsia="Arial Unicode MS" w:hAnsi="Arial Unicode MS" w:cs="Arial Unicode MS"/>
-          <w:sz w:val="24"/>
-          <w:szCs w:val="24"/>
-        </w:rPr>
-        <w:t>B = Building, N = Door Number, S = Street, T = Type, A = Architect, R = Subcontractor, C = Class.</w:t>
+        <w:t xml:space="preserve"> </w:t>
       </w:r>
     </w:p>
     <w:p>
@@ -2947,7 +3125,25 @@
           <w:sz w:val="24"/>
           <w:szCs w:val="24"/>
         </w:rPr>
-        <w:t xml:space="preserve"> B , S </w:t>
+        <w:t xml:space="preserve"> </w:t>
+      </w:r>
+      <w:proofErr w:type="gramStart"/>
+      <w:r>
+        <w:rPr>
+          <w:rFonts w:ascii="Arial Unicode MS" w:eastAsia="Arial Unicode MS" w:hAnsi="Arial Unicode MS" w:cs="Arial Unicode MS"/>
+          <w:sz w:val="24"/>
+          <w:szCs w:val="24"/>
+        </w:rPr>
+        <w:t>B ,</w:t>
+      </w:r>
+      <w:proofErr w:type="gramEnd"/>
+      <w:r>
+        <w:rPr>
+          <w:rFonts w:ascii="Arial Unicode MS" w:eastAsia="Arial Unicode MS" w:hAnsi="Arial Unicode MS" w:cs="Arial Unicode MS"/>
+          <w:sz w:val="24"/>
+          <w:szCs w:val="24"/>
+        </w:rPr>
+        <w:t xml:space="preserve"> S </w:t>
       </w:r>
       <w:r>
         <w:rPr>
@@ -3450,14 +3646,18 @@
         <w:tab/>
         <w:t xml:space="preserve">G = {A </w:t>
       </w:r>
-      <w:r>
-        <w:rPr>
-          <w:rFonts w:ascii="Arial Unicode MS" w:eastAsia="Arial Unicode MS" w:hAnsi="Arial Unicode MS" w:cs="Arial Unicode MS"/>
-          <w:sz w:val="24"/>
-          <w:szCs w:val="24"/>
-        </w:rPr>
-        <w:t>→</w:t>
-      </w:r>
+      <w:bookmarkStart w:id="0" w:name="OLE_LINK1"/>
+      <w:bookmarkStart w:id="1" w:name="OLE_LINK2"/>
+      <w:r>
+        <w:rPr>
+          <w:rFonts w:ascii="Arial Unicode MS" w:eastAsia="Arial Unicode MS" w:hAnsi="Arial Unicode MS" w:cs="Arial Unicode MS"/>
+          <w:sz w:val="24"/>
+          <w:szCs w:val="24"/>
+        </w:rPr>
+        <w:t>→</w:t>
+      </w:r>
+      <w:bookmarkEnd w:id="0"/>
+      <w:bookmarkEnd w:id="1"/>
       <w:r>
         <w:rPr>
           <w:rFonts w:ascii="Arial Unicode MS" w:eastAsia="Arial Unicode MS" w:hAnsi="Arial Unicode MS" w:cs="Arial Unicode MS"/>
@@ -3546,7 +3746,25 @@
           <w:szCs w:val="24"/>
         </w:rPr>
         <w:tab/>
-        <w:t>The superkey of R is {NSAR}.</w:t>
+        <w:t xml:space="preserve">The </w:t>
+      </w:r>
+      <w:proofErr w:type="spellStart"/>
+      <w:r>
+        <w:rPr>
+          <w:rFonts w:ascii="Arial Unicode MS" w:eastAsia="Arial Unicode MS" w:hAnsi="Arial Unicode MS" w:cs="Arial Unicode MS"/>
+          <w:sz w:val="24"/>
+          <w:szCs w:val="24"/>
+        </w:rPr>
+        <w:t>superkey</w:t>
+      </w:r>
+      <w:proofErr w:type="spellEnd"/>
+      <w:r>
+        <w:rPr>
+          <w:rFonts w:ascii="Arial Unicode MS" w:eastAsia="Arial Unicode MS" w:hAnsi="Arial Unicode MS" w:cs="Arial Unicode MS"/>
+          <w:sz w:val="24"/>
+          <w:szCs w:val="24"/>
+        </w:rPr>
+        <w:t xml:space="preserve"> of R is {NSAR}.</w:t>
       </w:r>
     </w:p>
     <w:p>
@@ -3598,6 +3816,31 @@
           <w:szCs w:val="24"/>
           <w:vertAlign w:val="subscript"/>
         </w:rPr>
+        <w:t xml:space="preserve">1 </w:t>
+      </w:r>
+      <w:r>
+        <w:rPr>
+          <w:rFonts w:ascii="Arial Unicode MS" w:eastAsia="Arial Unicode MS" w:hAnsi="Arial Unicode MS" w:cs="Arial Unicode MS"/>
+          <w:sz w:val="24"/>
+          <w:szCs w:val="24"/>
+        </w:rPr>
+        <w:t>= {BTA</w:t>
+      </w:r>
+      <w:r>
+        <w:rPr>
+          <w:rFonts w:ascii="Arial Unicode MS" w:eastAsia="Arial Unicode MS" w:hAnsi="Arial Unicode MS" w:cs="Arial Unicode MS"/>
+          <w:sz w:val="24"/>
+          <w:szCs w:val="24"/>
+        </w:rPr>
+        <w:t>} with F</w:t>
+      </w:r>
+      <w:r>
+        <w:rPr>
+          <w:rFonts w:ascii="Arial Unicode MS" w:eastAsia="Arial Unicode MS" w:hAnsi="Arial Unicode MS" w:cs="Arial Unicode MS"/>
+          <w:sz w:val="24"/>
+          <w:szCs w:val="24"/>
+          <w:vertAlign w:val="subscript"/>
+        </w:rPr>
         <w:t>1</w:t>
       </w:r>
       <w:r>
@@ -3606,16 +3849,3098 @@
           <w:sz w:val="24"/>
           <w:szCs w:val="24"/>
         </w:rPr>
-        <w:t xml:space="preserve"> </w:t>
-      </w:r>
-      <w:r>
-        <w:rPr>
-          <w:rFonts w:ascii="Arial Unicode MS" w:eastAsia="Arial Unicode MS" w:hAnsi="Arial Unicode MS" w:cs="Arial Unicode MS"/>
-          <w:sz w:val="24"/>
-          <w:szCs w:val="24"/>
-        </w:rPr>
-        <w:t>= {</w:t>
-      </w:r>
+        <w:t xml:space="preserve"> = {A </w:t>
+      </w:r>
+      <w:bookmarkStart w:id="2" w:name="OLE_LINK3"/>
+      <w:bookmarkStart w:id="3" w:name="OLE_LINK4"/>
+      <w:r>
+        <w:rPr>
+          <w:rFonts w:ascii="Arial Unicode MS" w:eastAsia="Arial Unicode MS" w:hAnsi="Arial Unicode MS" w:cs="Arial Unicode MS"/>
+          <w:sz w:val="24"/>
+          <w:szCs w:val="24"/>
+        </w:rPr>
+        <w:t>→</w:t>
+      </w:r>
+      <w:bookmarkEnd w:id="2"/>
+      <w:bookmarkEnd w:id="3"/>
+      <w:r>
+        <w:rPr>
+          <w:rFonts w:ascii="Arial Unicode MS" w:eastAsia="Arial Unicode MS" w:hAnsi="Arial Unicode MS" w:cs="Arial Unicode MS"/>
+          <w:sz w:val="24"/>
+          <w:szCs w:val="24"/>
+        </w:rPr>
+        <w:t xml:space="preserve"> BT</w:t>
+      </w:r>
+      <w:r>
+        <w:rPr>
+          <w:rFonts w:ascii="Arial Unicode MS" w:eastAsia="Arial Unicode MS" w:hAnsi="Arial Unicode MS" w:cs="Arial Unicode MS"/>
+          <w:sz w:val="24"/>
+          <w:szCs w:val="24"/>
+        </w:rPr>
+        <w:t>},</w:t>
+      </w:r>
+    </w:p>
+    <w:p>
+      <w:pPr>
+        <w:rPr>
+          <w:rFonts w:ascii="Arial Unicode MS" w:eastAsia="Arial Unicode MS" w:hAnsi="Arial Unicode MS" w:cs="Arial Unicode MS"/>
+          <w:sz w:val="24"/>
+          <w:szCs w:val="24"/>
+        </w:rPr>
+      </w:pPr>
+      <w:r>
+        <w:rPr>
+          <w:rFonts w:ascii="Arial Unicode MS" w:eastAsia="Arial Unicode MS" w:hAnsi="Arial Unicode MS" w:cs="Arial Unicode MS"/>
+          <w:sz w:val="24"/>
+          <w:szCs w:val="24"/>
+        </w:rPr>
+        <w:tab/>
+      </w:r>
+      <w:r>
+        <w:rPr>
+          <w:rFonts w:ascii="Arial Unicode MS" w:eastAsia="Arial Unicode MS" w:hAnsi="Arial Unicode MS" w:cs="Arial Unicode MS"/>
+          <w:sz w:val="24"/>
+          <w:szCs w:val="24"/>
+        </w:rPr>
+        <w:t>R</w:t>
+      </w:r>
+      <w:r>
+        <w:rPr>
+          <w:rFonts w:ascii="Arial Unicode MS" w:eastAsia="Arial Unicode MS" w:hAnsi="Arial Unicode MS" w:cs="Arial Unicode MS"/>
+          <w:sz w:val="24"/>
+          <w:szCs w:val="24"/>
+          <w:vertAlign w:val="subscript"/>
+        </w:rPr>
+        <w:t>2</w:t>
+      </w:r>
+      <w:r>
+        <w:rPr>
+          <w:rFonts w:ascii="Arial Unicode MS" w:eastAsia="Arial Unicode MS" w:hAnsi="Arial Unicode MS" w:cs="Arial Unicode MS"/>
+          <w:sz w:val="24"/>
+          <w:szCs w:val="24"/>
+        </w:rPr>
+        <w:t xml:space="preserve"> = {NSBT} with F</w:t>
+      </w:r>
+      <w:r>
+        <w:rPr>
+          <w:rFonts w:ascii="Arial Unicode MS" w:eastAsia="Arial Unicode MS" w:hAnsi="Arial Unicode MS" w:cs="Arial Unicode MS"/>
+          <w:sz w:val="24"/>
+          <w:szCs w:val="24"/>
+          <w:vertAlign w:val="subscript"/>
+        </w:rPr>
+        <w:t>2</w:t>
+      </w:r>
+      <w:r>
+        <w:rPr>
+          <w:rFonts w:ascii="Arial Unicode MS" w:eastAsia="Arial Unicode MS" w:hAnsi="Arial Unicode MS" w:cs="Arial Unicode MS"/>
+          <w:sz w:val="24"/>
+          <w:szCs w:val="24"/>
+        </w:rPr>
+        <w:t xml:space="preserve"> = {NS </w:t>
+      </w:r>
+      <w:r>
+        <w:rPr>
+          <w:rFonts w:ascii="Arial Unicode MS" w:eastAsia="Arial Unicode MS" w:hAnsi="Arial Unicode MS" w:cs="Arial Unicode MS"/>
+          <w:sz w:val="24"/>
+          <w:szCs w:val="24"/>
+        </w:rPr>
+        <w:t>→</w:t>
+      </w:r>
+      <w:r>
+        <w:rPr>
+          <w:rFonts w:ascii="Arial Unicode MS" w:eastAsia="Arial Unicode MS" w:hAnsi="Arial Unicode MS" w:cs="Arial Unicode MS"/>
+          <w:sz w:val="24"/>
+          <w:szCs w:val="24"/>
+        </w:rPr>
+        <w:t xml:space="preserve"> BT} and</w:t>
+      </w:r>
+    </w:p>
+    <w:p>
+      <w:pPr>
+        <w:rPr>
+          <w:rFonts w:ascii="Arial Unicode MS" w:eastAsia="Arial Unicode MS" w:hAnsi="Arial Unicode MS" w:cs="Arial Unicode MS"/>
+          <w:sz w:val="24"/>
+          <w:szCs w:val="24"/>
+        </w:rPr>
+      </w:pPr>
+      <w:r>
+        <w:rPr>
+          <w:rFonts w:ascii="Arial Unicode MS" w:eastAsia="Arial Unicode MS" w:hAnsi="Arial Unicode MS" w:cs="Arial Unicode MS"/>
+          <w:sz w:val="24"/>
+          <w:szCs w:val="24"/>
+        </w:rPr>
+        <w:tab/>
+        <w:t>R</w:t>
+      </w:r>
+      <w:r>
+        <w:rPr>
+          <w:rFonts w:ascii="Arial Unicode MS" w:eastAsia="Arial Unicode MS" w:hAnsi="Arial Unicode MS" w:cs="Arial Unicode MS"/>
+          <w:sz w:val="24"/>
+          <w:szCs w:val="24"/>
+          <w:vertAlign w:val="subscript"/>
+        </w:rPr>
+        <w:t>3</w:t>
+      </w:r>
+      <w:r>
+        <w:rPr>
+          <w:rFonts w:ascii="Arial Unicode MS" w:eastAsia="Arial Unicode MS" w:hAnsi="Arial Unicode MS" w:cs="Arial Unicode MS"/>
+          <w:sz w:val="24"/>
+          <w:szCs w:val="24"/>
+        </w:rPr>
+        <w:t xml:space="preserve"> = {RC} with F</w:t>
+      </w:r>
+      <w:r>
+        <w:rPr>
+          <w:rFonts w:ascii="Arial Unicode MS" w:eastAsia="Arial Unicode MS" w:hAnsi="Arial Unicode MS" w:cs="Arial Unicode MS"/>
+          <w:sz w:val="24"/>
+          <w:szCs w:val="24"/>
+          <w:vertAlign w:val="subscript"/>
+        </w:rPr>
+        <w:t>3</w:t>
+      </w:r>
+      <w:r>
+        <w:rPr>
+          <w:rFonts w:ascii="Arial Unicode MS" w:eastAsia="Arial Unicode MS" w:hAnsi="Arial Unicode MS" w:cs="Arial Unicode MS"/>
+          <w:sz w:val="24"/>
+          <w:szCs w:val="24"/>
+        </w:rPr>
+        <w:t xml:space="preserve"> = {R </w:t>
+      </w:r>
+      <w:r>
+        <w:rPr>
+          <w:rFonts w:ascii="Arial Unicode MS" w:eastAsia="Arial Unicode MS" w:hAnsi="Arial Unicode MS" w:cs="Arial Unicode MS"/>
+          <w:sz w:val="24"/>
+          <w:szCs w:val="24"/>
+        </w:rPr>
+        <w:t>→</w:t>
+      </w:r>
+      <w:r>
+        <w:rPr>
+          <w:rFonts w:ascii="Arial Unicode MS" w:eastAsia="Arial Unicode MS" w:hAnsi="Arial Unicode MS" w:cs="Arial Unicode MS"/>
+          <w:sz w:val="24"/>
+          <w:szCs w:val="24"/>
+        </w:rPr>
+        <w:t xml:space="preserve"> C}.</w:t>
+      </w:r>
+    </w:p>
+    <w:p>
+      <w:pPr>
+        <w:ind w:left="720"/>
+        <w:rPr>
+          <w:rFonts w:ascii="Arial Unicode MS" w:eastAsia="Arial Unicode MS" w:hAnsi="Arial Unicode MS" w:cs="Arial Unicode MS"/>
+          <w:sz w:val="24"/>
+          <w:szCs w:val="24"/>
+        </w:rPr>
+      </w:pPr>
+      <w:r>
+        <w:rPr>
+          <w:rFonts w:ascii="Arial Unicode MS" w:eastAsia="Arial Unicode MS" w:hAnsi="Arial Unicode MS" w:cs="Arial Unicode MS"/>
+          <w:sz w:val="24"/>
+          <w:szCs w:val="24"/>
+        </w:rPr>
+        <w:t>Since the remaining key is NSAR, and there is no table with this value, a new table R</w:t>
+      </w:r>
+      <w:r>
+        <w:rPr>
+          <w:rFonts w:ascii="Arial Unicode MS" w:eastAsia="Arial Unicode MS" w:hAnsi="Arial Unicode MS" w:cs="Arial Unicode MS"/>
+          <w:sz w:val="24"/>
+          <w:szCs w:val="24"/>
+          <w:vertAlign w:val="subscript"/>
+        </w:rPr>
+        <w:t>4</w:t>
+      </w:r>
+      <w:r>
+        <w:rPr>
+          <w:rFonts w:ascii="Arial Unicode MS" w:eastAsia="Arial Unicode MS" w:hAnsi="Arial Unicode MS" w:cs="Arial Unicode MS"/>
+          <w:sz w:val="24"/>
+          <w:szCs w:val="24"/>
+        </w:rPr>
+        <w:t xml:space="preserve"> = {NSAR} with trivial FD = {NSAR </w:t>
+      </w:r>
+      <w:r>
+        <w:rPr>
+          <w:rFonts w:ascii="Arial Unicode MS" w:eastAsia="Arial Unicode MS" w:hAnsi="Arial Unicode MS" w:cs="Arial Unicode MS"/>
+          <w:sz w:val="24"/>
+          <w:szCs w:val="24"/>
+        </w:rPr>
+        <w:t>→</w:t>
+      </w:r>
+      <w:r>
+        <w:rPr>
+          <w:rFonts w:ascii="Arial Unicode MS" w:eastAsia="Arial Unicode MS" w:hAnsi="Arial Unicode MS" w:cs="Arial Unicode MS"/>
+          <w:sz w:val="24"/>
+          <w:szCs w:val="24"/>
+        </w:rPr>
+        <w:t xml:space="preserve"> NSAR} must be created.</w:t>
+      </w:r>
+    </w:p>
+    <w:p>
+      <w:pPr>
+        <w:ind w:left="720"/>
+        <w:rPr>
+          <w:rFonts w:ascii="Arial Unicode MS" w:eastAsia="Arial Unicode MS" w:hAnsi="Arial Unicode MS" w:cs="Arial Unicode MS"/>
+          <w:sz w:val="24"/>
+          <w:szCs w:val="24"/>
+        </w:rPr>
+      </w:pPr>
+      <w:r>
+        <w:rPr>
+          <w:rFonts w:ascii="Arial Unicode MS" w:eastAsia="Arial Unicode MS" w:hAnsi="Arial Unicode MS" w:cs="Arial Unicode MS"/>
+          <w:sz w:val="24"/>
+          <w:szCs w:val="24"/>
+        </w:rPr>
+        <w:t>This decomposition is lossless because R</w:t>
+      </w:r>
+      <w:r>
+        <w:rPr>
+          <w:rFonts w:ascii="Arial Unicode MS" w:eastAsia="Arial Unicode MS" w:hAnsi="Arial Unicode MS" w:cs="Arial Unicode MS"/>
+          <w:sz w:val="24"/>
+          <w:szCs w:val="24"/>
+          <w:vertAlign w:val="subscript"/>
+        </w:rPr>
+        <w:t>1</w:t>
+      </w:r>
+      <w:r>
+        <w:rPr>
+          <w:rFonts w:ascii="Arial Unicode MS" w:eastAsia="Arial Unicode MS" w:hAnsi="Arial Unicode MS" w:cs="Arial Unicode MS"/>
+          <w:sz w:val="24"/>
+          <w:szCs w:val="24"/>
+        </w:rPr>
+        <w:t xml:space="preserve"> and R</w:t>
+      </w:r>
+      <w:r>
+        <w:rPr>
+          <w:rFonts w:ascii="Arial Unicode MS" w:eastAsia="Arial Unicode MS" w:hAnsi="Arial Unicode MS" w:cs="Arial Unicode MS"/>
+          <w:sz w:val="24"/>
+          <w:szCs w:val="24"/>
+          <w:vertAlign w:val="subscript"/>
+        </w:rPr>
+        <w:t>4</w:t>
+      </w:r>
+      <w:r>
+        <w:rPr>
+          <w:rFonts w:ascii="Arial Unicode MS" w:eastAsia="Arial Unicode MS" w:hAnsi="Arial Unicode MS" w:cs="Arial Unicode MS"/>
+          <w:sz w:val="24"/>
+          <w:szCs w:val="24"/>
+        </w:rPr>
+        <w:t xml:space="preserve"> have intersection A, which is the key of R</w:t>
+      </w:r>
+      <w:r>
+        <w:rPr>
+          <w:rFonts w:ascii="Arial Unicode MS" w:eastAsia="Arial Unicode MS" w:hAnsi="Arial Unicode MS" w:cs="Arial Unicode MS"/>
+          <w:sz w:val="24"/>
+          <w:szCs w:val="24"/>
+          <w:vertAlign w:val="subscript"/>
+        </w:rPr>
+        <w:t>1</w:t>
+      </w:r>
+      <w:r>
+        <w:rPr>
+          <w:rFonts w:ascii="Arial Unicode MS" w:eastAsia="Arial Unicode MS" w:hAnsi="Arial Unicode MS" w:cs="Arial Unicode MS"/>
+          <w:sz w:val="24"/>
+          <w:szCs w:val="24"/>
+        </w:rPr>
+        <w:t>. R</w:t>
+      </w:r>
+      <w:r>
+        <w:rPr>
+          <w:rFonts w:ascii="Arial Unicode MS" w:eastAsia="Arial Unicode MS" w:hAnsi="Arial Unicode MS" w:cs="Arial Unicode MS"/>
+          <w:sz w:val="24"/>
+          <w:szCs w:val="24"/>
+          <w:vertAlign w:val="subscript"/>
+        </w:rPr>
+        <w:t>2</w:t>
+      </w:r>
+      <w:r>
+        <w:rPr>
+          <w:rFonts w:ascii="Arial Unicode MS" w:eastAsia="Arial Unicode MS" w:hAnsi="Arial Unicode MS" w:cs="Arial Unicode MS"/>
+          <w:sz w:val="24"/>
+          <w:szCs w:val="24"/>
+        </w:rPr>
+        <w:t xml:space="preserve"> and R</w:t>
+      </w:r>
+      <w:r>
+        <w:rPr>
+          <w:rFonts w:ascii="Arial Unicode MS" w:eastAsia="Arial Unicode MS" w:hAnsi="Arial Unicode MS" w:cs="Arial Unicode MS"/>
+          <w:sz w:val="24"/>
+          <w:szCs w:val="24"/>
+          <w:vertAlign w:val="subscript"/>
+        </w:rPr>
+        <w:t>4</w:t>
+      </w:r>
+      <w:r>
+        <w:rPr>
+          <w:rFonts w:ascii="Arial Unicode MS" w:eastAsia="Arial Unicode MS" w:hAnsi="Arial Unicode MS" w:cs="Arial Unicode MS"/>
+          <w:sz w:val="24"/>
+          <w:szCs w:val="24"/>
+        </w:rPr>
+        <w:t xml:space="preserve"> have intersection NS, which is the key of R</w:t>
+      </w:r>
+      <w:r>
+        <w:rPr>
+          <w:rFonts w:ascii="Arial Unicode MS" w:eastAsia="Arial Unicode MS" w:hAnsi="Arial Unicode MS" w:cs="Arial Unicode MS"/>
+          <w:sz w:val="24"/>
+          <w:szCs w:val="24"/>
+          <w:vertAlign w:val="subscript"/>
+        </w:rPr>
+        <w:t>2</w:t>
+      </w:r>
+      <w:r>
+        <w:rPr>
+          <w:rFonts w:ascii="Arial Unicode MS" w:eastAsia="Arial Unicode MS" w:hAnsi="Arial Unicode MS" w:cs="Arial Unicode MS"/>
+          <w:sz w:val="24"/>
+          <w:szCs w:val="24"/>
+        </w:rPr>
+        <w:t>. R</w:t>
+      </w:r>
+      <w:r>
+        <w:rPr>
+          <w:rFonts w:ascii="Arial Unicode MS" w:eastAsia="Arial Unicode MS" w:hAnsi="Arial Unicode MS" w:cs="Arial Unicode MS"/>
+          <w:sz w:val="24"/>
+          <w:szCs w:val="24"/>
+          <w:vertAlign w:val="subscript"/>
+        </w:rPr>
+        <w:t>3</w:t>
+      </w:r>
+      <w:r>
+        <w:rPr>
+          <w:rFonts w:ascii="Arial Unicode MS" w:eastAsia="Arial Unicode MS" w:hAnsi="Arial Unicode MS" w:cs="Arial Unicode MS"/>
+          <w:sz w:val="24"/>
+          <w:szCs w:val="24"/>
+        </w:rPr>
+        <w:t xml:space="preserve"> and R</w:t>
+      </w:r>
+      <w:r>
+        <w:rPr>
+          <w:rFonts w:ascii="Arial Unicode MS" w:eastAsia="Arial Unicode MS" w:hAnsi="Arial Unicode MS" w:cs="Arial Unicode MS"/>
+          <w:sz w:val="24"/>
+          <w:szCs w:val="24"/>
+          <w:vertAlign w:val="subscript"/>
+        </w:rPr>
+        <w:t>4</w:t>
+      </w:r>
+      <w:r>
+        <w:rPr>
+          <w:rFonts w:ascii="Arial Unicode MS" w:eastAsia="Arial Unicode MS" w:hAnsi="Arial Unicode MS" w:cs="Arial Unicode MS"/>
+          <w:sz w:val="24"/>
+          <w:szCs w:val="24"/>
+        </w:rPr>
+        <w:t xml:space="preserve"> have intersection R, which is the key of R</w:t>
+      </w:r>
+      <w:r>
+        <w:rPr>
+          <w:rFonts w:ascii="Arial Unicode MS" w:eastAsia="Arial Unicode MS" w:hAnsi="Arial Unicode MS" w:cs="Arial Unicode MS"/>
+          <w:sz w:val="24"/>
+          <w:szCs w:val="24"/>
+          <w:vertAlign w:val="subscript"/>
+        </w:rPr>
+        <w:t>3</w:t>
+      </w:r>
+      <w:r>
+        <w:rPr>
+          <w:rFonts w:ascii="Arial Unicode MS" w:eastAsia="Arial Unicode MS" w:hAnsi="Arial Unicode MS" w:cs="Arial Unicode MS"/>
+          <w:sz w:val="24"/>
+          <w:szCs w:val="24"/>
+        </w:rPr>
+        <w:softHyphen/>
+        <w:t>.</w:t>
+      </w:r>
+    </w:p>
+    <w:p>
+      <w:pPr>
+        <w:rPr>
+          <w:rFonts w:ascii="Arial Unicode MS" w:eastAsia="Arial Unicode MS" w:hAnsi="Arial Unicode MS" w:cs="Arial Unicode MS"/>
+          <w:sz w:val="24"/>
+          <w:szCs w:val="24"/>
+        </w:rPr>
+      </w:pPr>
+    </w:p>
+    <w:p>
+      <w:pPr>
+        <w:rPr>
+          <w:rFonts w:ascii="Arial Unicode MS" w:eastAsia="Arial Unicode MS" w:hAnsi="Arial Unicode MS" w:cs="Arial Unicode MS"/>
+          <w:sz w:val="24"/>
+          <w:szCs w:val="24"/>
+        </w:rPr>
+      </w:pPr>
+    </w:p>
+    <w:p>
+      <w:pPr>
+        <w:rPr>
+          <w:rFonts w:ascii="Arial Unicode MS" w:eastAsia="Arial Unicode MS" w:hAnsi="Arial Unicode MS" w:cs="Arial Unicode MS"/>
+          <w:sz w:val="24"/>
+          <w:szCs w:val="24"/>
+        </w:rPr>
+      </w:pPr>
+    </w:p>
+    <w:p>
+      <w:pPr>
+        <w:rPr>
+          <w:rFonts w:ascii="Arial Unicode MS" w:eastAsia="Arial Unicode MS" w:hAnsi="Arial Unicode MS" w:cs="Arial Unicode MS"/>
+          <w:sz w:val="24"/>
+          <w:szCs w:val="24"/>
+        </w:rPr>
+      </w:pPr>
+    </w:p>
+    <w:p>
+      <w:pPr>
+        <w:rPr>
+          <w:rFonts w:ascii="Arial Unicode MS" w:eastAsia="Arial Unicode MS" w:hAnsi="Arial Unicode MS" w:cs="Arial Unicode MS"/>
+          <w:sz w:val="24"/>
+          <w:szCs w:val="24"/>
+        </w:rPr>
+      </w:pPr>
+    </w:p>
+    <w:p>
+      <w:pPr>
+        <w:rPr>
+          <w:rFonts w:ascii="Arial Unicode MS" w:eastAsia="Arial Unicode MS" w:hAnsi="Arial Unicode MS" w:cs="Arial Unicode MS"/>
+          <w:sz w:val="24"/>
+          <w:szCs w:val="24"/>
+        </w:rPr>
+      </w:pPr>
+    </w:p>
+    <w:p>
+      <w:pPr>
+        <w:rPr>
+          <w:rFonts w:ascii="Arial Unicode MS" w:eastAsia="Arial Unicode MS" w:hAnsi="Arial Unicode MS" w:cs="Arial Unicode MS"/>
+          <w:sz w:val="24"/>
+          <w:szCs w:val="24"/>
+        </w:rPr>
+      </w:pPr>
+      <w:r>
+        <w:rPr>
+          <w:rFonts w:ascii="Arial Unicode MS" w:eastAsia="Arial Unicode MS" w:hAnsi="Arial Unicode MS" w:cs="Arial Unicode MS"/>
+          <w:sz w:val="24"/>
+          <w:szCs w:val="24"/>
+        </w:rPr>
+        <w:lastRenderedPageBreak/>
+        <w:t>4.</w:t>
+      </w:r>
+    </w:p>
+    <w:p>
+      <w:pPr>
+        <w:rPr>
+          <w:rFonts w:ascii="Arial Unicode MS" w:eastAsia="Arial Unicode MS" w:hAnsi="Arial Unicode MS" w:cs="Arial Unicode MS"/>
+          <w:sz w:val="24"/>
+          <w:szCs w:val="24"/>
+        </w:rPr>
+      </w:pPr>
+      <w:r>
+        <w:rPr>
+          <w:rFonts w:ascii="Arial Unicode MS" w:eastAsia="Arial Unicode MS" w:hAnsi="Arial Unicode MS" w:cs="Arial Unicode MS"/>
+          <w:sz w:val="24"/>
+          <w:szCs w:val="24"/>
+        </w:rPr>
+        <w:t xml:space="preserve">Let R = {A, B, C, D, E, </w:t>
+      </w:r>
+      <w:proofErr w:type="gramStart"/>
+      <w:r>
+        <w:rPr>
+          <w:rFonts w:ascii="Arial Unicode MS" w:eastAsia="Arial Unicode MS" w:hAnsi="Arial Unicode MS" w:cs="Arial Unicode MS"/>
+          <w:sz w:val="24"/>
+          <w:szCs w:val="24"/>
+        </w:rPr>
+        <w:t>F</w:t>
+      </w:r>
+      <w:proofErr w:type="gramEnd"/>
+      <w:r>
+        <w:rPr>
+          <w:rFonts w:ascii="Arial Unicode MS" w:eastAsia="Arial Unicode MS" w:hAnsi="Arial Unicode MS" w:cs="Arial Unicode MS"/>
+          <w:sz w:val="24"/>
+          <w:szCs w:val="24"/>
+        </w:rPr>
+        <w:t>}</w:t>
+      </w:r>
+    </w:p>
+    <w:p>
+      <w:pPr>
+        <w:rPr>
+          <w:rFonts w:ascii="Arial Unicode MS" w:eastAsia="Arial Unicode MS" w:hAnsi="Arial Unicode MS" w:cs="Arial Unicode MS"/>
+          <w:sz w:val="24"/>
+          <w:szCs w:val="24"/>
+        </w:rPr>
+      </w:pPr>
+      <w:r>
+        <w:rPr>
+          <w:rFonts w:ascii="Arial Unicode MS" w:eastAsia="Arial Unicode MS" w:hAnsi="Arial Unicode MS" w:cs="Arial Unicode MS"/>
+          <w:sz w:val="24"/>
+          <w:szCs w:val="24"/>
+        </w:rPr>
+        <w:t xml:space="preserve">Let F = {A </w:t>
+      </w:r>
+      <w:r>
+        <w:rPr>
+          <w:rFonts w:ascii="Arial Unicode MS" w:eastAsia="Arial Unicode MS" w:hAnsi="Arial Unicode MS" w:cs="Arial Unicode MS"/>
+          <w:sz w:val="24"/>
+          <w:szCs w:val="24"/>
+        </w:rPr>
+        <w:t>→</w:t>
+      </w:r>
+      <w:r>
+        <w:rPr>
+          <w:rFonts w:ascii="Arial Unicode MS" w:eastAsia="Arial Unicode MS" w:hAnsi="Arial Unicode MS" w:cs="Arial Unicode MS"/>
+          <w:sz w:val="24"/>
+          <w:szCs w:val="24"/>
+        </w:rPr>
+        <w:t xml:space="preserve"> BC, BC </w:t>
+      </w:r>
+      <w:r>
+        <w:rPr>
+          <w:rFonts w:ascii="Arial Unicode MS" w:eastAsia="Arial Unicode MS" w:hAnsi="Arial Unicode MS" w:cs="Arial Unicode MS"/>
+          <w:sz w:val="24"/>
+          <w:szCs w:val="24"/>
+        </w:rPr>
+        <w:t>→</w:t>
+      </w:r>
+      <w:r>
+        <w:rPr>
+          <w:rFonts w:ascii="Arial Unicode MS" w:eastAsia="Arial Unicode MS" w:hAnsi="Arial Unicode MS" w:cs="Arial Unicode MS"/>
+          <w:sz w:val="24"/>
+          <w:szCs w:val="24"/>
+        </w:rPr>
+        <w:t xml:space="preserve"> A, BD </w:t>
+      </w:r>
+      <w:r>
+        <w:rPr>
+          <w:rFonts w:ascii="Arial Unicode MS" w:eastAsia="Arial Unicode MS" w:hAnsi="Arial Unicode MS" w:cs="Arial Unicode MS"/>
+          <w:sz w:val="24"/>
+          <w:szCs w:val="24"/>
+        </w:rPr>
+        <w:t>→</w:t>
+      </w:r>
+      <w:r>
+        <w:rPr>
+          <w:rFonts w:ascii="Arial Unicode MS" w:eastAsia="Arial Unicode MS" w:hAnsi="Arial Unicode MS" w:cs="Arial Unicode MS"/>
+          <w:sz w:val="24"/>
+          <w:szCs w:val="24"/>
+        </w:rPr>
+        <w:t xml:space="preserve"> E, E </w:t>
+      </w:r>
+      <w:r>
+        <w:rPr>
+          <w:rFonts w:ascii="Arial Unicode MS" w:eastAsia="Arial Unicode MS" w:hAnsi="Arial Unicode MS" w:cs="Arial Unicode MS"/>
+          <w:sz w:val="24"/>
+          <w:szCs w:val="24"/>
+        </w:rPr>
+        <w:t>→</w:t>
+      </w:r>
+      <w:r>
+        <w:rPr>
+          <w:rFonts w:ascii="Arial Unicode MS" w:eastAsia="Arial Unicode MS" w:hAnsi="Arial Unicode MS" w:cs="Arial Unicode MS"/>
+          <w:sz w:val="24"/>
+          <w:szCs w:val="24"/>
+        </w:rPr>
+        <w:t xml:space="preserve"> F, CF </w:t>
+      </w:r>
+      <w:r>
+        <w:rPr>
+          <w:rFonts w:ascii="Arial Unicode MS" w:eastAsia="Arial Unicode MS" w:hAnsi="Arial Unicode MS" w:cs="Arial Unicode MS"/>
+          <w:sz w:val="24"/>
+          <w:szCs w:val="24"/>
+        </w:rPr>
+        <w:t>→</w:t>
+      </w:r>
+      <w:r>
+        <w:rPr>
+          <w:rFonts w:ascii="Arial Unicode MS" w:eastAsia="Arial Unicode MS" w:hAnsi="Arial Unicode MS" w:cs="Arial Unicode MS"/>
+          <w:sz w:val="24"/>
+          <w:szCs w:val="24"/>
+        </w:rPr>
+        <w:t xml:space="preserve"> B}</w:t>
+      </w:r>
+    </w:p>
+    <w:p>
+      <w:pPr>
+        <w:rPr>
+          <w:rFonts w:ascii="Arial Unicode MS" w:eastAsia="Arial Unicode MS" w:hAnsi="Arial Unicode MS" w:cs="Arial Unicode MS"/>
+          <w:sz w:val="24"/>
+          <w:szCs w:val="24"/>
+        </w:rPr>
+      </w:pPr>
+      <w:r>
+        <w:rPr>
+          <w:rFonts w:ascii="Arial Unicode MS" w:eastAsia="Arial Unicode MS" w:hAnsi="Arial Unicode MS" w:cs="Arial Unicode MS"/>
+          <w:sz w:val="24"/>
+          <w:szCs w:val="24"/>
+        </w:rPr>
+        <w:t>a)</w:t>
+      </w:r>
+      <w:r>
+        <w:rPr>
+          <w:rFonts w:ascii="Arial Unicode MS" w:eastAsia="Arial Unicode MS" w:hAnsi="Arial Unicode MS" w:cs="Arial Unicode MS"/>
+          <w:sz w:val="24"/>
+          <w:szCs w:val="24"/>
+        </w:rPr>
+        <w:tab/>
+        <w:t>Decomposition of R into</w:t>
+      </w:r>
+      <w:r>
+        <w:rPr>
+          <w:rFonts w:ascii="Arial Unicode MS" w:eastAsia="Arial Unicode MS" w:hAnsi="Arial Unicode MS" w:cs="Arial Unicode MS"/>
+          <w:sz w:val="24"/>
+          <w:szCs w:val="24"/>
+        </w:rPr>
+        <w:br/>
+      </w:r>
+      <w:r>
+        <w:rPr>
+          <w:rFonts w:ascii="Arial Unicode MS" w:eastAsia="Arial Unicode MS" w:hAnsi="Arial Unicode MS" w:cs="Arial Unicode MS"/>
+          <w:sz w:val="24"/>
+          <w:szCs w:val="24"/>
+        </w:rPr>
+        <w:tab/>
+        <w:t>R</w:t>
+      </w:r>
+      <w:r>
+        <w:rPr>
+          <w:rFonts w:ascii="Arial Unicode MS" w:eastAsia="Arial Unicode MS" w:hAnsi="Arial Unicode MS" w:cs="Arial Unicode MS"/>
+          <w:sz w:val="24"/>
+          <w:szCs w:val="24"/>
+          <w:vertAlign w:val="subscript"/>
+        </w:rPr>
+        <w:t>1</w:t>
+      </w:r>
+      <w:r>
+        <w:rPr>
+          <w:rFonts w:ascii="Arial Unicode MS" w:eastAsia="Arial Unicode MS" w:hAnsi="Arial Unicode MS" w:cs="Arial Unicode MS"/>
+          <w:sz w:val="24"/>
+          <w:szCs w:val="24"/>
+        </w:rPr>
+        <w:t xml:space="preserve"> = {B, C, D, E}</w:t>
+      </w:r>
+    </w:p>
+    <w:p>
+      <w:pPr>
+        <w:rPr>
+          <w:b/>
+        </w:rPr>
+      </w:pPr>
+      <w:r>
+        <w:rPr>
+          <w:rFonts w:ascii="Arial Unicode MS" w:eastAsia="Arial Unicode MS" w:hAnsi="Arial Unicode MS" w:cs="Arial Unicode MS"/>
+          <w:sz w:val="24"/>
+          <w:szCs w:val="24"/>
+        </w:rPr>
+        <w:tab/>
+        <w:t>R</w:t>
+      </w:r>
+      <w:r>
+        <w:rPr>
+          <w:rFonts w:ascii="Arial Unicode MS" w:eastAsia="Arial Unicode MS" w:hAnsi="Arial Unicode MS" w:cs="Arial Unicode MS"/>
+          <w:sz w:val="24"/>
+          <w:szCs w:val="24"/>
+          <w:vertAlign w:val="subscript"/>
+        </w:rPr>
+        <w:t>2</w:t>
+      </w:r>
+      <w:r>
+        <w:rPr>
+          <w:rFonts w:ascii="Arial Unicode MS" w:eastAsia="Arial Unicode MS" w:hAnsi="Arial Unicode MS" w:cs="Arial Unicode MS"/>
+          <w:sz w:val="24"/>
+          <w:szCs w:val="24"/>
+          <w:vertAlign w:val="subscript"/>
+        </w:rPr>
+        <w:softHyphen/>
+      </w:r>
+      <w:r>
+        <w:rPr>
+          <w:rFonts w:ascii="Arial Unicode MS" w:eastAsia="Arial Unicode MS" w:hAnsi="Arial Unicode MS" w:cs="Arial Unicode MS"/>
+          <w:sz w:val="24"/>
+          <w:szCs w:val="24"/>
+        </w:rPr>
+        <w:t xml:space="preserve"> = {A, B, C, F}</w:t>
+      </w:r>
+    </w:p>
+    <w:p>
+      <w:pPr>
+        <w:rPr>
+          <w:rFonts w:ascii="Arial Unicode MS" w:eastAsia="Arial Unicode MS" w:hAnsi="Arial Unicode MS" w:cs="Arial Unicode MS"/>
+          <w:sz w:val="24"/>
+          <w:szCs w:val="24"/>
+        </w:rPr>
+      </w:pPr>
+      <w:r>
+        <w:rPr>
+          <w:rFonts w:ascii="Arial Unicode MS" w:eastAsia="Arial Unicode MS" w:hAnsi="Arial Unicode MS" w:cs="Arial Unicode MS"/>
+          <w:sz w:val="24"/>
+          <w:szCs w:val="24"/>
+        </w:rPr>
+        <w:tab/>
+        <w:t>F</w:t>
+      </w:r>
+      <w:r>
+        <w:rPr>
+          <w:rFonts w:ascii="Arial Unicode MS" w:eastAsia="Arial Unicode MS" w:hAnsi="Arial Unicode MS" w:cs="Arial Unicode MS"/>
+          <w:sz w:val="24"/>
+          <w:szCs w:val="24"/>
+          <w:vertAlign w:val="subscript"/>
+        </w:rPr>
+        <w:t>1</w:t>
+      </w:r>
+      <w:r>
+        <w:rPr>
+          <w:rFonts w:ascii="Arial Unicode MS" w:eastAsia="Arial Unicode MS" w:hAnsi="Arial Unicode MS" w:cs="Arial Unicode MS"/>
+          <w:sz w:val="24"/>
+          <w:szCs w:val="24"/>
+        </w:rPr>
+        <w:t xml:space="preserve"> = {BD </w:t>
+      </w:r>
+      <w:r>
+        <w:rPr>
+          <w:rFonts w:ascii="Arial Unicode MS" w:eastAsia="Arial Unicode MS" w:hAnsi="Arial Unicode MS" w:cs="Arial Unicode MS"/>
+          <w:sz w:val="24"/>
+          <w:szCs w:val="24"/>
+        </w:rPr>
+        <w:t>→</w:t>
+      </w:r>
+      <w:r>
+        <w:rPr>
+          <w:rFonts w:ascii="Arial Unicode MS" w:eastAsia="Arial Unicode MS" w:hAnsi="Arial Unicode MS" w:cs="Arial Unicode MS"/>
+          <w:sz w:val="24"/>
+          <w:szCs w:val="24"/>
+        </w:rPr>
+        <w:t xml:space="preserve"> E}</w:t>
+      </w:r>
+    </w:p>
+    <w:p>
+      <w:pPr>
+        <w:rPr>
+          <w:rFonts w:ascii="Arial Unicode MS" w:eastAsia="Arial Unicode MS" w:hAnsi="Arial Unicode MS" w:cs="Arial Unicode MS"/>
+          <w:sz w:val="24"/>
+          <w:szCs w:val="24"/>
+        </w:rPr>
+      </w:pPr>
+      <w:r>
+        <w:rPr>
+          <w:rFonts w:ascii="Arial Unicode MS" w:eastAsia="Arial Unicode MS" w:hAnsi="Arial Unicode MS" w:cs="Arial Unicode MS"/>
+          <w:sz w:val="24"/>
+          <w:szCs w:val="24"/>
+        </w:rPr>
+        <w:tab/>
+        <w:t>F</w:t>
+      </w:r>
+      <w:r>
+        <w:rPr>
+          <w:rFonts w:ascii="Arial Unicode MS" w:eastAsia="Arial Unicode MS" w:hAnsi="Arial Unicode MS" w:cs="Arial Unicode MS"/>
+          <w:sz w:val="24"/>
+          <w:szCs w:val="24"/>
+          <w:vertAlign w:val="subscript"/>
+        </w:rPr>
+        <w:t>2</w:t>
+      </w:r>
+      <w:r>
+        <w:rPr>
+          <w:rFonts w:ascii="Arial Unicode MS" w:eastAsia="Arial Unicode MS" w:hAnsi="Arial Unicode MS" w:cs="Arial Unicode MS"/>
+          <w:sz w:val="24"/>
+          <w:szCs w:val="24"/>
+        </w:rPr>
+        <w:t xml:space="preserve"> = {</w:t>
+      </w:r>
+      <w:r>
+        <w:rPr>
+          <w:rFonts w:ascii="Arial Unicode MS" w:eastAsia="Arial Unicode MS" w:hAnsi="Arial Unicode MS" w:cs="Arial Unicode MS"/>
+          <w:sz w:val="24"/>
+          <w:szCs w:val="24"/>
+        </w:rPr>
+        <w:t xml:space="preserve">A </w:t>
+      </w:r>
+      <w:r>
+        <w:rPr>
+          <w:rFonts w:ascii="Arial Unicode MS" w:eastAsia="Arial Unicode MS" w:hAnsi="Arial Unicode MS" w:cs="Arial Unicode MS"/>
+          <w:sz w:val="24"/>
+          <w:szCs w:val="24"/>
+        </w:rPr>
+        <w:t>→</w:t>
+      </w:r>
+      <w:r>
+        <w:rPr>
+          <w:rFonts w:ascii="Arial Unicode MS" w:eastAsia="Arial Unicode MS" w:hAnsi="Arial Unicode MS" w:cs="Arial Unicode MS"/>
+          <w:sz w:val="24"/>
+          <w:szCs w:val="24"/>
+        </w:rPr>
+        <w:t xml:space="preserve"> BC, BC </w:t>
+      </w:r>
+      <w:r>
+        <w:rPr>
+          <w:rFonts w:ascii="Arial Unicode MS" w:eastAsia="Arial Unicode MS" w:hAnsi="Arial Unicode MS" w:cs="Arial Unicode MS"/>
+          <w:sz w:val="24"/>
+          <w:szCs w:val="24"/>
+        </w:rPr>
+        <w:t>→</w:t>
+      </w:r>
+      <w:r>
+        <w:rPr>
+          <w:rFonts w:ascii="Arial Unicode MS" w:eastAsia="Arial Unicode MS" w:hAnsi="Arial Unicode MS" w:cs="Arial Unicode MS"/>
+          <w:sz w:val="24"/>
+          <w:szCs w:val="24"/>
+        </w:rPr>
+        <w:t xml:space="preserve"> A, </w:t>
+      </w:r>
+      <w:r>
+        <w:rPr>
+          <w:rFonts w:ascii="Arial Unicode MS" w:eastAsia="Arial Unicode MS" w:hAnsi="Arial Unicode MS" w:cs="Arial Unicode MS"/>
+          <w:sz w:val="24"/>
+          <w:szCs w:val="24"/>
+        </w:rPr>
+        <w:t xml:space="preserve">CF </w:t>
+      </w:r>
+      <w:r>
+        <w:rPr>
+          <w:rFonts w:ascii="Arial Unicode MS" w:eastAsia="Arial Unicode MS" w:hAnsi="Arial Unicode MS" w:cs="Arial Unicode MS"/>
+          <w:sz w:val="24"/>
+          <w:szCs w:val="24"/>
+        </w:rPr>
+        <w:t>→</w:t>
+      </w:r>
+      <w:r>
+        <w:rPr>
+          <w:rFonts w:ascii="Arial Unicode MS" w:eastAsia="Arial Unicode MS" w:hAnsi="Arial Unicode MS" w:cs="Arial Unicode MS"/>
+          <w:sz w:val="24"/>
+          <w:szCs w:val="24"/>
+        </w:rPr>
+        <w:t xml:space="preserve"> B}</w:t>
+      </w:r>
+    </w:p>
+    <w:p>
+      <w:pPr>
+        <w:rPr>
+          <w:rFonts w:ascii="Arial Unicode MS" w:eastAsia="Arial Unicode MS" w:hAnsi="Arial Unicode MS" w:cs="Arial Unicode MS"/>
+          <w:sz w:val="24"/>
+          <w:szCs w:val="24"/>
+        </w:rPr>
+      </w:pPr>
+      <w:r>
+        <w:rPr>
+          <w:rFonts w:ascii="Arial Unicode MS" w:eastAsia="Arial Unicode MS" w:hAnsi="Arial Unicode MS" w:cs="Arial Unicode MS"/>
+          <w:sz w:val="24"/>
+          <w:szCs w:val="24"/>
+        </w:rPr>
+        <w:tab/>
+        <w:t xml:space="preserve">{E </w:t>
+      </w:r>
+      <w:r>
+        <w:rPr>
+          <w:rFonts w:ascii="Arial Unicode MS" w:eastAsia="Arial Unicode MS" w:hAnsi="Arial Unicode MS" w:cs="Arial Unicode MS"/>
+          <w:sz w:val="24"/>
+          <w:szCs w:val="24"/>
+        </w:rPr>
+        <w:t>→</w:t>
+      </w:r>
+      <w:r>
+        <w:rPr>
+          <w:rFonts w:ascii="Arial Unicode MS" w:eastAsia="Arial Unicode MS" w:hAnsi="Arial Unicode MS" w:cs="Arial Unicode MS"/>
+          <w:sz w:val="24"/>
+          <w:szCs w:val="24"/>
+        </w:rPr>
+        <w:t xml:space="preserve"> F} missing FD </w:t>
+      </w:r>
+      <w:r>
+        <w:rPr>
+          <w:rFonts w:ascii="Arial Unicode MS" w:eastAsia="Arial Unicode MS" w:hAnsi="Arial Unicode MS" w:cs="Arial Unicode MS"/>
+          <w:sz w:val="24"/>
+          <w:szCs w:val="24"/>
+        </w:rPr>
+        <w:t>→</w:t>
+      </w:r>
+      <w:r>
+        <w:rPr>
+          <w:rFonts w:ascii="Arial Unicode MS" w:eastAsia="Arial Unicode MS" w:hAnsi="Arial Unicode MS" w:cs="Arial Unicode MS"/>
+          <w:sz w:val="24"/>
+          <w:szCs w:val="24"/>
+        </w:rPr>
+        <w:t xml:space="preserve"> Not relation preserving.</w:t>
+      </w:r>
+    </w:p>
+    <w:p>
+      <w:pPr>
+        <w:ind w:left="720"/>
+        <w:rPr>
+          <w:rFonts w:ascii="Arial Unicode MS" w:eastAsia="Arial Unicode MS" w:hAnsi="Arial Unicode MS" w:cs="Arial Unicode MS"/>
+          <w:sz w:val="24"/>
+          <w:szCs w:val="24"/>
+        </w:rPr>
+      </w:pPr>
+      <w:r>
+        <w:rPr>
+          <w:rFonts w:ascii="Arial Unicode MS" w:eastAsia="Arial Unicode MS" w:hAnsi="Arial Unicode MS" w:cs="Arial Unicode MS"/>
+          <w:sz w:val="24"/>
+          <w:szCs w:val="24"/>
+        </w:rPr>
+        <w:t>Intersection of R</w:t>
+      </w:r>
+      <w:r>
+        <w:rPr>
+          <w:rFonts w:ascii="Arial Unicode MS" w:eastAsia="Arial Unicode MS" w:hAnsi="Arial Unicode MS" w:cs="Arial Unicode MS"/>
+          <w:sz w:val="24"/>
+          <w:szCs w:val="24"/>
+          <w:vertAlign w:val="subscript"/>
+        </w:rPr>
+        <w:t>1</w:t>
+      </w:r>
+      <w:r>
+        <w:rPr>
+          <w:rFonts w:ascii="Arial Unicode MS" w:eastAsia="Arial Unicode MS" w:hAnsi="Arial Unicode MS" w:cs="Arial Unicode MS"/>
+          <w:sz w:val="24"/>
+          <w:szCs w:val="24"/>
+        </w:rPr>
+        <w:t xml:space="preserve"> and R</w:t>
+      </w:r>
+      <w:r>
+        <w:rPr>
+          <w:rFonts w:ascii="Arial Unicode MS" w:eastAsia="Arial Unicode MS" w:hAnsi="Arial Unicode MS" w:cs="Arial Unicode MS"/>
+          <w:sz w:val="24"/>
+          <w:szCs w:val="24"/>
+          <w:vertAlign w:val="subscript"/>
+        </w:rPr>
+        <w:t>2</w:t>
+      </w:r>
+      <w:r>
+        <w:rPr>
+          <w:rFonts w:ascii="Arial Unicode MS" w:eastAsia="Arial Unicode MS" w:hAnsi="Arial Unicode MS" w:cs="Arial Unicode MS"/>
+          <w:sz w:val="24"/>
+          <w:szCs w:val="24"/>
+        </w:rPr>
+        <w:t xml:space="preserve"> is BC, which is a </w:t>
+      </w:r>
+      <w:r>
+        <w:rPr>
+          <w:rFonts w:ascii="Arial Unicode MS" w:eastAsia="Arial Unicode MS" w:hAnsi="Arial Unicode MS" w:cs="Arial Unicode MS"/>
+          <w:sz w:val="24"/>
+          <w:szCs w:val="24"/>
+        </w:rPr>
+        <w:t xml:space="preserve">not a </w:t>
+      </w:r>
+      <w:r>
+        <w:rPr>
+          <w:rFonts w:ascii="Arial Unicode MS" w:eastAsia="Arial Unicode MS" w:hAnsi="Arial Unicode MS" w:cs="Arial Unicode MS"/>
+          <w:sz w:val="24"/>
+          <w:szCs w:val="24"/>
+        </w:rPr>
+        <w:t>key of</w:t>
+      </w:r>
+      <w:r>
+        <w:rPr>
+          <w:rFonts w:ascii="Arial Unicode MS" w:eastAsia="Arial Unicode MS" w:hAnsi="Arial Unicode MS" w:cs="Arial Unicode MS"/>
+          <w:sz w:val="24"/>
+          <w:szCs w:val="24"/>
+        </w:rPr>
+        <w:t xml:space="preserve"> R</w:t>
+      </w:r>
+      <w:r>
+        <w:rPr>
+          <w:rFonts w:ascii="Arial Unicode MS" w:eastAsia="Arial Unicode MS" w:hAnsi="Arial Unicode MS" w:cs="Arial Unicode MS"/>
+          <w:sz w:val="24"/>
+          <w:szCs w:val="24"/>
+          <w:vertAlign w:val="subscript"/>
+        </w:rPr>
+        <w:t>1</w:t>
+      </w:r>
+      <w:r>
+        <w:rPr>
+          <w:rFonts w:ascii="Arial Unicode MS" w:eastAsia="Arial Unicode MS" w:hAnsi="Arial Unicode MS" w:cs="Arial Unicode MS"/>
+          <w:sz w:val="24"/>
+          <w:szCs w:val="24"/>
+        </w:rPr>
+        <w:t xml:space="preserve"> or</w:t>
+      </w:r>
+      <w:r>
+        <w:rPr>
+          <w:rFonts w:ascii="Arial Unicode MS" w:eastAsia="Arial Unicode MS" w:hAnsi="Arial Unicode MS" w:cs="Arial Unicode MS"/>
+          <w:sz w:val="24"/>
+          <w:szCs w:val="24"/>
+        </w:rPr>
+        <w:t xml:space="preserve"> R</w:t>
+      </w:r>
+      <w:r>
+        <w:rPr>
+          <w:rFonts w:ascii="Arial Unicode MS" w:eastAsia="Arial Unicode MS" w:hAnsi="Arial Unicode MS" w:cs="Arial Unicode MS"/>
+          <w:sz w:val="24"/>
+          <w:szCs w:val="24"/>
+          <w:vertAlign w:val="subscript"/>
+        </w:rPr>
+        <w:t>2</w:t>
+      </w:r>
+      <w:r>
+        <w:rPr>
+          <w:rFonts w:ascii="Arial Unicode MS" w:eastAsia="Arial Unicode MS" w:hAnsi="Arial Unicode MS" w:cs="Arial Unicode MS"/>
+          <w:sz w:val="24"/>
+          <w:szCs w:val="24"/>
+        </w:rPr>
+        <w:t xml:space="preserve">, meaning that the </w:t>
+      </w:r>
+      <w:r>
+        <w:rPr>
+          <w:rFonts w:ascii="Arial Unicode MS" w:eastAsia="Arial Unicode MS" w:hAnsi="Arial Unicode MS" w:cs="Arial Unicode MS"/>
+          <w:sz w:val="24"/>
+          <w:szCs w:val="24"/>
+        </w:rPr>
+        <w:t xml:space="preserve">decomposition is </w:t>
+      </w:r>
+      <w:proofErr w:type="spellStart"/>
+      <w:r>
+        <w:rPr>
+          <w:rFonts w:ascii="Arial Unicode MS" w:eastAsia="Arial Unicode MS" w:hAnsi="Arial Unicode MS" w:cs="Arial Unicode MS"/>
+          <w:sz w:val="24"/>
+          <w:szCs w:val="24"/>
+        </w:rPr>
+        <w:t>lossy</w:t>
+      </w:r>
+      <w:proofErr w:type="spellEnd"/>
+      <w:r>
+        <w:rPr>
+          <w:rFonts w:ascii="Arial Unicode MS" w:eastAsia="Arial Unicode MS" w:hAnsi="Arial Unicode MS" w:cs="Arial Unicode MS"/>
+          <w:sz w:val="24"/>
+          <w:szCs w:val="24"/>
+        </w:rPr>
+        <w:t>.</w:t>
+      </w:r>
+    </w:p>
+    <w:p>
+      <w:pPr>
+        <w:rPr>
+          <w:rFonts w:ascii="Arial Unicode MS" w:eastAsia="Arial Unicode MS" w:hAnsi="Arial Unicode MS" w:cs="Arial Unicode MS"/>
+          <w:sz w:val="24"/>
+          <w:szCs w:val="24"/>
+        </w:rPr>
+      </w:pPr>
+      <w:r>
+        <w:rPr>
+          <w:rFonts w:ascii="Arial Unicode MS" w:eastAsia="Arial Unicode MS" w:hAnsi="Arial Unicode MS" w:cs="Arial Unicode MS"/>
+          <w:sz w:val="24"/>
+          <w:szCs w:val="24"/>
+        </w:rPr>
+        <w:t>b)</w:t>
+      </w:r>
+      <w:r>
+        <w:rPr>
+          <w:rFonts w:ascii="Arial Unicode MS" w:eastAsia="Arial Unicode MS" w:hAnsi="Arial Unicode MS" w:cs="Arial Unicode MS"/>
+          <w:sz w:val="24"/>
+          <w:szCs w:val="24"/>
+        </w:rPr>
+        <w:tab/>
+      </w:r>
+      <w:r>
+        <w:rPr>
+          <w:rFonts w:ascii="Arial Unicode MS" w:eastAsia="Arial Unicode MS" w:hAnsi="Arial Unicode MS" w:cs="Arial Unicode MS"/>
+          <w:sz w:val="24"/>
+          <w:szCs w:val="24"/>
+        </w:rPr>
+        <w:t>Let F be simplified into:</w:t>
+      </w:r>
+    </w:p>
+    <w:p>
+      <w:pPr>
+        <w:ind w:left="720"/>
+        <w:rPr>
+          <w:rFonts w:ascii="Arial Unicode MS" w:eastAsia="Arial Unicode MS" w:hAnsi="Arial Unicode MS" w:cs="Arial Unicode MS"/>
+          <w:sz w:val="24"/>
+          <w:szCs w:val="24"/>
+        </w:rPr>
+      </w:pPr>
+      <w:r>
+        <w:rPr>
+          <w:rFonts w:ascii="Arial Unicode MS" w:eastAsia="Arial Unicode MS" w:hAnsi="Arial Unicode MS" w:cs="Arial Unicode MS"/>
+          <w:sz w:val="24"/>
+          <w:szCs w:val="24"/>
+        </w:rPr>
+        <w:t xml:space="preserve">G = {A </w:t>
+      </w:r>
+      <w:r>
+        <w:rPr>
+          <w:rFonts w:ascii="Arial Unicode MS" w:eastAsia="Arial Unicode MS" w:hAnsi="Arial Unicode MS" w:cs="Arial Unicode MS"/>
+          <w:sz w:val="24"/>
+          <w:szCs w:val="24"/>
+        </w:rPr>
+        <w:t>→</w:t>
+      </w:r>
+      <w:r>
+        <w:rPr>
+          <w:rFonts w:ascii="Arial Unicode MS" w:eastAsia="Arial Unicode MS" w:hAnsi="Arial Unicode MS" w:cs="Arial Unicode MS"/>
+          <w:sz w:val="24"/>
+          <w:szCs w:val="24"/>
+        </w:rPr>
+        <w:t xml:space="preserve"> BC, BC </w:t>
+      </w:r>
+      <w:r>
+        <w:rPr>
+          <w:rFonts w:ascii="Arial Unicode MS" w:eastAsia="Arial Unicode MS" w:hAnsi="Arial Unicode MS" w:cs="Arial Unicode MS"/>
+          <w:sz w:val="24"/>
+          <w:szCs w:val="24"/>
+        </w:rPr>
+        <w:t>→</w:t>
+      </w:r>
+      <w:r>
+        <w:rPr>
+          <w:rFonts w:ascii="Arial Unicode MS" w:eastAsia="Arial Unicode MS" w:hAnsi="Arial Unicode MS" w:cs="Arial Unicode MS"/>
+          <w:sz w:val="24"/>
+          <w:szCs w:val="24"/>
+        </w:rPr>
+        <w:t xml:space="preserve"> A, BD </w:t>
+      </w:r>
+      <w:r>
+        <w:rPr>
+          <w:rFonts w:ascii="Arial Unicode MS" w:eastAsia="Arial Unicode MS" w:hAnsi="Arial Unicode MS" w:cs="Arial Unicode MS"/>
+          <w:sz w:val="24"/>
+          <w:szCs w:val="24"/>
+        </w:rPr>
+        <w:t>→</w:t>
+      </w:r>
+      <w:r>
+        <w:rPr>
+          <w:rFonts w:ascii="Arial Unicode MS" w:eastAsia="Arial Unicode MS" w:hAnsi="Arial Unicode MS" w:cs="Arial Unicode MS"/>
+          <w:sz w:val="24"/>
+          <w:szCs w:val="24"/>
+        </w:rPr>
+        <w:t xml:space="preserve"> E, CF </w:t>
+      </w:r>
+      <w:r>
+        <w:rPr>
+          <w:rFonts w:ascii="Arial Unicode MS" w:eastAsia="Arial Unicode MS" w:hAnsi="Arial Unicode MS" w:cs="Arial Unicode MS"/>
+          <w:sz w:val="24"/>
+          <w:szCs w:val="24"/>
+        </w:rPr>
+        <w:t>→</w:t>
+      </w:r>
+      <w:r>
+        <w:rPr>
+          <w:rFonts w:ascii="Arial Unicode MS" w:eastAsia="Arial Unicode MS" w:hAnsi="Arial Unicode MS" w:cs="Arial Unicode MS"/>
+          <w:sz w:val="24"/>
+          <w:szCs w:val="24"/>
+        </w:rPr>
+        <w:t xml:space="preserve"> B, CE </w:t>
+      </w:r>
+      <w:r>
+        <w:rPr>
+          <w:rFonts w:ascii="Arial Unicode MS" w:eastAsia="Arial Unicode MS" w:hAnsi="Arial Unicode MS" w:cs="Arial Unicode MS"/>
+          <w:sz w:val="24"/>
+          <w:szCs w:val="24"/>
+        </w:rPr>
+        <w:t>→</w:t>
+      </w:r>
+      <w:r>
+        <w:rPr>
+          <w:rFonts w:ascii="Arial Unicode MS" w:eastAsia="Arial Unicode MS" w:hAnsi="Arial Unicode MS" w:cs="Arial Unicode MS"/>
+          <w:sz w:val="24"/>
+          <w:szCs w:val="24"/>
+        </w:rPr>
+        <w:t xml:space="preserve"> B (by </w:t>
+      </w:r>
+      <w:proofErr w:type="spellStart"/>
+      <w:r>
+        <w:rPr>
+          <w:rFonts w:ascii="Arial Unicode MS" w:eastAsia="Arial Unicode MS" w:hAnsi="Arial Unicode MS" w:cs="Arial Unicode MS"/>
+          <w:sz w:val="24"/>
+          <w:szCs w:val="24"/>
+        </w:rPr>
+        <w:t>pseudotransitivity</w:t>
+      </w:r>
+      <w:proofErr w:type="spellEnd"/>
+      <w:r>
+        <w:rPr>
+          <w:rFonts w:ascii="Arial Unicode MS" w:eastAsia="Arial Unicode MS" w:hAnsi="Arial Unicode MS" w:cs="Arial Unicode MS"/>
+          <w:sz w:val="24"/>
+          <w:szCs w:val="24"/>
+        </w:rPr>
+        <w:t xml:space="preserve"> of E </w:t>
+      </w:r>
+      <w:r>
+        <w:rPr>
+          <w:rFonts w:ascii="Arial Unicode MS" w:eastAsia="Arial Unicode MS" w:hAnsi="Arial Unicode MS" w:cs="Arial Unicode MS"/>
+          <w:sz w:val="24"/>
+          <w:szCs w:val="24"/>
+        </w:rPr>
+        <w:t>→</w:t>
+      </w:r>
+      <w:r>
+        <w:rPr>
+          <w:rFonts w:ascii="Arial Unicode MS" w:eastAsia="Arial Unicode MS" w:hAnsi="Arial Unicode MS" w:cs="Arial Unicode MS"/>
+          <w:sz w:val="24"/>
+          <w:szCs w:val="24"/>
+        </w:rPr>
+        <w:t xml:space="preserve"> F and CF </w:t>
+      </w:r>
+      <w:r>
+        <w:rPr>
+          <w:rFonts w:ascii="Arial Unicode MS" w:eastAsia="Arial Unicode MS" w:hAnsi="Arial Unicode MS" w:cs="Arial Unicode MS"/>
+          <w:sz w:val="24"/>
+          <w:szCs w:val="24"/>
+        </w:rPr>
+        <w:t>→</w:t>
+      </w:r>
+      <w:r>
+        <w:rPr>
+          <w:rFonts w:ascii="Arial Unicode MS" w:eastAsia="Arial Unicode MS" w:hAnsi="Arial Unicode MS" w:cs="Arial Unicode MS"/>
+          <w:sz w:val="24"/>
+          <w:szCs w:val="24"/>
+        </w:rPr>
+        <w:t xml:space="preserve"> B)}</w:t>
+      </w:r>
+    </w:p>
+    <w:p>
+      <w:pPr>
+        <w:ind w:firstLine="720"/>
+        <w:rPr>
+          <w:rFonts w:ascii="Arial Unicode MS" w:eastAsia="Arial Unicode MS" w:hAnsi="Arial Unicode MS" w:cs="Arial Unicode MS"/>
+          <w:sz w:val="24"/>
+          <w:szCs w:val="24"/>
+        </w:rPr>
+      </w:pPr>
+      <w:r>
+        <w:rPr>
+          <w:rFonts w:ascii="Arial Unicode MS" w:eastAsia="Arial Unicode MS" w:hAnsi="Arial Unicode MS" w:cs="Arial Unicode MS"/>
+          <w:sz w:val="24"/>
+          <w:szCs w:val="24"/>
+        </w:rPr>
+        <w:t>Prove BCNF of R</w:t>
+      </w:r>
+      <w:r>
+        <w:rPr>
+          <w:rFonts w:ascii="Arial Unicode MS" w:eastAsia="Arial Unicode MS" w:hAnsi="Arial Unicode MS" w:cs="Arial Unicode MS"/>
+          <w:sz w:val="24"/>
+          <w:szCs w:val="24"/>
+          <w:vertAlign w:val="subscript"/>
+        </w:rPr>
+        <w:t>1</w:t>
+      </w:r>
+      <w:r>
+        <w:rPr>
+          <w:rFonts w:ascii="Arial Unicode MS" w:eastAsia="Arial Unicode MS" w:hAnsi="Arial Unicode MS" w:cs="Arial Unicode MS"/>
+          <w:sz w:val="24"/>
+          <w:szCs w:val="24"/>
+        </w:rPr>
+        <w:t xml:space="preserve"> and R</w:t>
+      </w:r>
+      <w:r>
+        <w:rPr>
+          <w:rFonts w:ascii="Arial Unicode MS" w:eastAsia="Arial Unicode MS" w:hAnsi="Arial Unicode MS" w:cs="Arial Unicode MS"/>
+          <w:sz w:val="24"/>
+          <w:szCs w:val="24"/>
+          <w:vertAlign w:val="subscript"/>
+        </w:rPr>
+        <w:t>2</w:t>
+      </w:r>
+    </w:p>
+    <w:p>
+      <w:pPr>
+        <w:rPr>
+          <w:rFonts w:ascii="Arial Unicode MS" w:eastAsia="Arial Unicode MS" w:hAnsi="Arial Unicode MS" w:cs="Arial Unicode MS"/>
+          <w:sz w:val="24"/>
+          <w:szCs w:val="24"/>
+        </w:rPr>
+      </w:pPr>
+      <w:r>
+        <w:rPr>
+          <w:rFonts w:ascii="Arial Unicode MS" w:eastAsia="Arial Unicode MS" w:hAnsi="Arial Unicode MS" w:cs="Arial Unicode MS"/>
+          <w:sz w:val="24"/>
+          <w:szCs w:val="24"/>
+        </w:rPr>
+        <w:tab/>
+        <w:t>R</w:t>
+      </w:r>
+      <w:r>
+        <w:rPr>
+          <w:rFonts w:ascii="Arial Unicode MS" w:eastAsia="Arial Unicode MS" w:hAnsi="Arial Unicode MS" w:cs="Arial Unicode MS"/>
+          <w:sz w:val="24"/>
+          <w:szCs w:val="24"/>
+          <w:vertAlign w:val="subscript"/>
+        </w:rPr>
+        <w:t>1</w:t>
+      </w:r>
+      <w:r>
+        <w:rPr>
+          <w:rFonts w:ascii="Arial Unicode MS" w:eastAsia="Arial Unicode MS" w:hAnsi="Arial Unicode MS" w:cs="Arial Unicode MS"/>
+          <w:sz w:val="24"/>
+          <w:szCs w:val="24"/>
+        </w:rPr>
+        <w:t xml:space="preserve"> = {BCDE} with F</w:t>
+      </w:r>
+      <w:r>
+        <w:rPr>
+          <w:rFonts w:ascii="Arial Unicode MS" w:eastAsia="Arial Unicode MS" w:hAnsi="Arial Unicode MS" w:cs="Arial Unicode MS"/>
+          <w:sz w:val="24"/>
+          <w:szCs w:val="24"/>
+          <w:vertAlign w:val="subscript"/>
+        </w:rPr>
+        <w:t>1</w:t>
+      </w:r>
+      <w:r>
+        <w:rPr>
+          <w:rFonts w:ascii="Arial Unicode MS" w:eastAsia="Arial Unicode MS" w:hAnsi="Arial Unicode MS" w:cs="Arial Unicode MS"/>
+          <w:sz w:val="24"/>
+          <w:szCs w:val="24"/>
+        </w:rPr>
+        <w:t xml:space="preserve"> = {</w:t>
+      </w:r>
+      <w:r>
+        <w:rPr>
+          <w:rFonts w:ascii="Arial Unicode MS" w:eastAsia="Arial Unicode MS" w:hAnsi="Arial Unicode MS" w:cs="Arial Unicode MS"/>
+          <w:sz w:val="24"/>
+          <w:szCs w:val="24"/>
+        </w:rPr>
+        <w:t xml:space="preserve">BD </w:t>
+      </w:r>
+      <w:bookmarkStart w:id="4" w:name="OLE_LINK5"/>
+      <w:r>
+        <w:rPr>
+          <w:rFonts w:ascii="Arial Unicode MS" w:eastAsia="Arial Unicode MS" w:hAnsi="Arial Unicode MS" w:cs="Arial Unicode MS"/>
+          <w:sz w:val="24"/>
+          <w:szCs w:val="24"/>
+        </w:rPr>
+        <w:t>→</w:t>
+      </w:r>
+      <w:bookmarkEnd w:id="4"/>
+      <w:r>
+        <w:rPr>
+          <w:rFonts w:ascii="Arial Unicode MS" w:eastAsia="Arial Unicode MS" w:hAnsi="Arial Unicode MS" w:cs="Arial Unicode MS"/>
+          <w:sz w:val="24"/>
+          <w:szCs w:val="24"/>
+        </w:rPr>
+        <w:t xml:space="preserve"> E</w:t>
+      </w:r>
+      <w:r>
+        <w:rPr>
+          <w:rFonts w:ascii="Arial Unicode MS" w:eastAsia="Arial Unicode MS" w:hAnsi="Arial Unicode MS" w:cs="Arial Unicode MS"/>
+          <w:sz w:val="24"/>
+          <w:szCs w:val="24"/>
+        </w:rPr>
+        <w:t xml:space="preserve">, CE </w:t>
+      </w:r>
+      <w:r>
+        <w:rPr>
+          <w:rFonts w:ascii="Arial Unicode MS" w:eastAsia="Arial Unicode MS" w:hAnsi="Arial Unicode MS" w:cs="Arial Unicode MS"/>
+          <w:sz w:val="24"/>
+          <w:szCs w:val="24"/>
+        </w:rPr>
+        <w:t>→</w:t>
+      </w:r>
+      <w:r>
+        <w:rPr>
+          <w:rFonts w:ascii="Arial Unicode MS" w:eastAsia="Arial Unicode MS" w:hAnsi="Arial Unicode MS" w:cs="Arial Unicode MS"/>
+          <w:sz w:val="24"/>
+          <w:szCs w:val="24"/>
+        </w:rPr>
+        <w:t xml:space="preserve"> B</w:t>
+      </w:r>
+      <w:r>
+        <w:rPr>
+          <w:rFonts w:ascii="Arial Unicode MS" w:eastAsia="Arial Unicode MS" w:hAnsi="Arial Unicode MS" w:cs="Arial Unicode MS"/>
+          <w:sz w:val="24"/>
+          <w:szCs w:val="24"/>
+        </w:rPr>
+        <w:t>}</w:t>
+      </w:r>
+    </w:p>
+    <w:p>
+      <w:pPr>
+        <w:rPr>
+          <w:rFonts w:ascii="Arial Unicode MS" w:eastAsia="Arial Unicode MS" w:hAnsi="Arial Unicode MS" w:cs="Arial Unicode MS"/>
+          <w:sz w:val="24"/>
+          <w:szCs w:val="24"/>
+        </w:rPr>
+      </w:pPr>
+      <w:r>
+        <w:rPr>
+          <w:rFonts w:ascii="Arial Unicode MS" w:eastAsia="Arial Unicode MS" w:hAnsi="Arial Unicode MS" w:cs="Arial Unicode MS"/>
+          <w:sz w:val="24"/>
+          <w:szCs w:val="24"/>
+        </w:rPr>
+        <w:tab/>
+        <w:t>R</w:t>
+      </w:r>
+      <w:r>
+        <w:rPr>
+          <w:rFonts w:ascii="Arial Unicode MS" w:eastAsia="Arial Unicode MS" w:hAnsi="Arial Unicode MS" w:cs="Arial Unicode MS"/>
+          <w:sz w:val="24"/>
+          <w:szCs w:val="24"/>
+          <w:vertAlign w:val="subscript"/>
+        </w:rPr>
+        <w:t>2</w:t>
+      </w:r>
+      <w:r>
+        <w:rPr>
+          <w:rFonts w:ascii="Arial Unicode MS" w:eastAsia="Arial Unicode MS" w:hAnsi="Arial Unicode MS" w:cs="Arial Unicode MS"/>
+          <w:sz w:val="24"/>
+          <w:szCs w:val="24"/>
+        </w:rPr>
+        <w:t xml:space="preserve"> = {ABCF} with F</w:t>
+      </w:r>
+      <w:r>
+        <w:rPr>
+          <w:rFonts w:ascii="Arial Unicode MS" w:eastAsia="Arial Unicode MS" w:hAnsi="Arial Unicode MS" w:cs="Arial Unicode MS"/>
+          <w:sz w:val="24"/>
+          <w:szCs w:val="24"/>
+          <w:vertAlign w:val="subscript"/>
+        </w:rPr>
+        <w:t>2</w:t>
+      </w:r>
+      <w:r>
+        <w:rPr>
+          <w:rFonts w:ascii="Arial Unicode MS" w:eastAsia="Arial Unicode MS" w:hAnsi="Arial Unicode MS" w:cs="Arial Unicode MS"/>
+          <w:sz w:val="24"/>
+          <w:szCs w:val="24"/>
+          <w:vertAlign w:val="subscript"/>
+        </w:rPr>
+        <w:softHyphen/>
+      </w:r>
+      <w:r>
+        <w:rPr>
+          <w:rFonts w:ascii="Arial Unicode MS" w:eastAsia="Arial Unicode MS" w:hAnsi="Arial Unicode MS" w:cs="Arial Unicode MS"/>
+          <w:sz w:val="24"/>
+          <w:szCs w:val="24"/>
+        </w:rPr>
+        <w:t xml:space="preserve"> = {</w:t>
+      </w:r>
+      <w:r>
+        <w:rPr>
+          <w:rFonts w:ascii="Arial Unicode MS" w:eastAsia="Arial Unicode MS" w:hAnsi="Arial Unicode MS" w:cs="Arial Unicode MS"/>
+          <w:sz w:val="24"/>
+          <w:szCs w:val="24"/>
+        </w:rPr>
+        <w:t xml:space="preserve">A </w:t>
+      </w:r>
+      <w:r>
+        <w:rPr>
+          <w:rFonts w:ascii="Arial Unicode MS" w:eastAsia="Arial Unicode MS" w:hAnsi="Arial Unicode MS" w:cs="Arial Unicode MS"/>
+          <w:sz w:val="24"/>
+          <w:szCs w:val="24"/>
+        </w:rPr>
+        <w:t>→</w:t>
+      </w:r>
+      <w:r>
+        <w:rPr>
+          <w:rFonts w:ascii="Arial Unicode MS" w:eastAsia="Arial Unicode MS" w:hAnsi="Arial Unicode MS" w:cs="Arial Unicode MS"/>
+          <w:sz w:val="24"/>
+          <w:szCs w:val="24"/>
+        </w:rPr>
+        <w:t xml:space="preserve"> BC, BC </w:t>
+      </w:r>
+      <w:r>
+        <w:rPr>
+          <w:rFonts w:ascii="Arial Unicode MS" w:eastAsia="Arial Unicode MS" w:hAnsi="Arial Unicode MS" w:cs="Arial Unicode MS"/>
+          <w:sz w:val="24"/>
+          <w:szCs w:val="24"/>
+        </w:rPr>
+        <w:t>→</w:t>
+      </w:r>
+      <w:r>
+        <w:rPr>
+          <w:rFonts w:ascii="Arial Unicode MS" w:eastAsia="Arial Unicode MS" w:hAnsi="Arial Unicode MS" w:cs="Arial Unicode MS"/>
+          <w:sz w:val="24"/>
+          <w:szCs w:val="24"/>
+        </w:rPr>
+        <w:t xml:space="preserve"> A, CF </w:t>
+      </w:r>
+      <w:r>
+        <w:rPr>
+          <w:rFonts w:ascii="Arial Unicode MS" w:eastAsia="Arial Unicode MS" w:hAnsi="Arial Unicode MS" w:cs="Arial Unicode MS"/>
+          <w:sz w:val="24"/>
+          <w:szCs w:val="24"/>
+        </w:rPr>
+        <w:t>→</w:t>
+      </w:r>
+      <w:r>
+        <w:rPr>
+          <w:rFonts w:ascii="Arial Unicode MS" w:eastAsia="Arial Unicode MS" w:hAnsi="Arial Unicode MS" w:cs="Arial Unicode MS"/>
+          <w:sz w:val="24"/>
+          <w:szCs w:val="24"/>
+        </w:rPr>
+        <w:t xml:space="preserve"> B}</w:t>
+      </w:r>
+    </w:p>
+    <w:p>
+      <w:pPr>
+        <w:rPr>
+          <w:rFonts w:ascii="Arial Unicode MS" w:eastAsia="Arial Unicode MS" w:hAnsi="Arial Unicode MS" w:cs="Arial Unicode MS"/>
+          <w:sz w:val="24"/>
+          <w:szCs w:val="24"/>
+        </w:rPr>
+      </w:pPr>
+      <w:r>
+        <w:rPr>
+          <w:rFonts w:ascii="Arial Unicode MS" w:eastAsia="Arial Unicode MS" w:hAnsi="Arial Unicode MS" w:cs="Arial Unicode MS"/>
+          <w:sz w:val="24"/>
+          <w:szCs w:val="24"/>
+        </w:rPr>
+        <w:tab/>
+        <w:t>R</w:t>
+      </w:r>
+      <w:r>
+        <w:rPr>
+          <w:rFonts w:ascii="Arial Unicode MS" w:eastAsia="Arial Unicode MS" w:hAnsi="Arial Unicode MS" w:cs="Arial Unicode MS"/>
+          <w:sz w:val="24"/>
+          <w:szCs w:val="24"/>
+          <w:vertAlign w:val="subscript"/>
+        </w:rPr>
+        <w:t>1</w:t>
+      </w:r>
+      <w:r>
+        <w:rPr>
+          <w:rFonts w:ascii="Arial Unicode MS" w:eastAsia="Arial Unicode MS" w:hAnsi="Arial Unicode MS" w:cs="Arial Unicode MS"/>
+          <w:sz w:val="24"/>
+          <w:szCs w:val="24"/>
+        </w:rPr>
+        <w:t xml:space="preserve"> can be decomposed into:</w:t>
+      </w:r>
+    </w:p>
+    <w:p>
+      <w:pPr>
+        <w:rPr>
+          <w:rFonts w:ascii="Arial Unicode MS" w:eastAsia="Arial Unicode MS" w:hAnsi="Arial Unicode MS" w:cs="Arial Unicode MS"/>
+          <w:sz w:val="24"/>
+          <w:szCs w:val="24"/>
+        </w:rPr>
+      </w:pPr>
+      <w:r>
+        <w:rPr>
+          <w:rFonts w:ascii="Arial Unicode MS" w:eastAsia="Arial Unicode MS" w:hAnsi="Arial Unicode MS" w:cs="Arial Unicode MS"/>
+          <w:sz w:val="24"/>
+          <w:szCs w:val="24"/>
+        </w:rPr>
+        <w:tab/>
+        <w:t>R</w:t>
+      </w:r>
+      <w:r>
+        <w:rPr>
+          <w:rFonts w:ascii="Arial Unicode MS" w:eastAsia="Arial Unicode MS" w:hAnsi="Arial Unicode MS" w:cs="Arial Unicode MS"/>
+          <w:sz w:val="24"/>
+          <w:szCs w:val="24"/>
+          <w:vertAlign w:val="subscript"/>
+        </w:rPr>
+        <w:t>11</w:t>
+      </w:r>
+      <w:r>
+        <w:rPr>
+          <w:rFonts w:ascii="Arial Unicode MS" w:eastAsia="Arial Unicode MS" w:hAnsi="Arial Unicode MS" w:cs="Arial Unicode MS"/>
+          <w:sz w:val="24"/>
+          <w:szCs w:val="24"/>
+        </w:rPr>
+        <w:t xml:space="preserve"> = {BDE} with F</w:t>
+      </w:r>
+      <w:r>
+        <w:rPr>
+          <w:rFonts w:ascii="Arial Unicode MS" w:eastAsia="Arial Unicode MS" w:hAnsi="Arial Unicode MS" w:cs="Arial Unicode MS"/>
+          <w:sz w:val="24"/>
+          <w:szCs w:val="24"/>
+          <w:vertAlign w:val="subscript"/>
+        </w:rPr>
+        <w:t>11</w:t>
+      </w:r>
+      <w:r>
+        <w:rPr>
+          <w:rFonts w:ascii="Arial Unicode MS" w:eastAsia="Arial Unicode MS" w:hAnsi="Arial Unicode MS" w:cs="Arial Unicode MS"/>
+          <w:sz w:val="24"/>
+          <w:szCs w:val="24"/>
+        </w:rPr>
+        <w:t xml:space="preserve"> = {BD </w:t>
+      </w:r>
+      <w:r>
+        <w:rPr>
+          <w:rFonts w:ascii="Arial Unicode MS" w:eastAsia="Arial Unicode MS" w:hAnsi="Arial Unicode MS" w:cs="Arial Unicode MS"/>
+          <w:sz w:val="24"/>
+          <w:szCs w:val="24"/>
+        </w:rPr>
+        <w:t>→</w:t>
+      </w:r>
+      <w:r>
+        <w:rPr>
+          <w:rFonts w:ascii="Arial Unicode MS" w:eastAsia="Arial Unicode MS" w:hAnsi="Arial Unicode MS" w:cs="Arial Unicode MS"/>
+          <w:sz w:val="24"/>
+          <w:szCs w:val="24"/>
+        </w:rPr>
+        <w:t xml:space="preserve"> E} which is BCNF by condition {X is a </w:t>
+      </w:r>
+      <w:proofErr w:type="spellStart"/>
+      <w:r>
+        <w:rPr>
+          <w:rFonts w:ascii="Arial Unicode MS" w:eastAsia="Arial Unicode MS" w:hAnsi="Arial Unicode MS" w:cs="Arial Unicode MS"/>
+          <w:sz w:val="24"/>
+          <w:szCs w:val="24"/>
+        </w:rPr>
+        <w:t>superkey</w:t>
+      </w:r>
+      <w:proofErr w:type="spellEnd"/>
+      <w:r>
+        <w:rPr>
+          <w:rFonts w:ascii="Arial Unicode MS" w:eastAsia="Arial Unicode MS" w:hAnsi="Arial Unicode MS" w:cs="Arial Unicode MS"/>
+          <w:sz w:val="24"/>
+          <w:szCs w:val="24"/>
+        </w:rPr>
+        <w:t>}</w:t>
+      </w:r>
+    </w:p>
+    <w:p>
+      <w:pPr>
+        <w:rPr>
+          <w:rFonts w:ascii="Arial Unicode MS" w:eastAsia="Arial Unicode MS" w:hAnsi="Arial Unicode MS" w:cs="Arial Unicode MS"/>
+          <w:sz w:val="24"/>
+          <w:szCs w:val="24"/>
+        </w:rPr>
+      </w:pPr>
+      <w:r>
+        <w:rPr>
+          <w:rFonts w:ascii="Arial Unicode MS" w:eastAsia="Arial Unicode MS" w:hAnsi="Arial Unicode MS" w:cs="Arial Unicode MS"/>
+          <w:sz w:val="24"/>
+          <w:szCs w:val="24"/>
+        </w:rPr>
+        <w:tab/>
+        <w:t>R</w:t>
+      </w:r>
+      <w:r>
+        <w:rPr>
+          <w:rFonts w:ascii="Arial Unicode MS" w:eastAsia="Arial Unicode MS" w:hAnsi="Arial Unicode MS" w:cs="Arial Unicode MS"/>
+          <w:sz w:val="24"/>
+          <w:szCs w:val="24"/>
+          <w:vertAlign w:val="subscript"/>
+        </w:rPr>
+        <w:t>12</w:t>
+      </w:r>
+      <w:r>
+        <w:rPr>
+          <w:rFonts w:ascii="Arial Unicode MS" w:eastAsia="Arial Unicode MS" w:hAnsi="Arial Unicode MS" w:cs="Arial Unicode MS"/>
+          <w:sz w:val="24"/>
+          <w:szCs w:val="24"/>
+        </w:rPr>
+        <w:t xml:space="preserve"> = {BDC} with F</w:t>
+      </w:r>
+      <w:r>
+        <w:rPr>
+          <w:rFonts w:ascii="Arial Unicode MS" w:eastAsia="Arial Unicode MS" w:hAnsi="Arial Unicode MS" w:cs="Arial Unicode MS"/>
+          <w:sz w:val="24"/>
+          <w:szCs w:val="24"/>
+          <w:vertAlign w:val="subscript"/>
+        </w:rPr>
+        <w:t>12</w:t>
+      </w:r>
+      <w:r>
+        <w:rPr>
+          <w:rFonts w:ascii="Arial Unicode MS" w:eastAsia="Arial Unicode MS" w:hAnsi="Arial Unicode MS" w:cs="Arial Unicode MS"/>
+          <w:sz w:val="24"/>
+          <w:szCs w:val="24"/>
+        </w:rPr>
+        <w:t xml:space="preserve"> = {BDC </w:t>
+      </w:r>
+      <w:r>
+        <w:rPr>
+          <w:rFonts w:ascii="Arial Unicode MS" w:eastAsia="Arial Unicode MS" w:hAnsi="Arial Unicode MS" w:cs="Arial Unicode MS"/>
+          <w:sz w:val="24"/>
+          <w:szCs w:val="24"/>
+        </w:rPr>
+        <w:t>→</w:t>
+      </w:r>
+      <w:r>
+        <w:rPr>
+          <w:rFonts w:ascii="Arial Unicode MS" w:eastAsia="Arial Unicode MS" w:hAnsi="Arial Unicode MS" w:cs="Arial Unicode MS"/>
+          <w:sz w:val="24"/>
+          <w:szCs w:val="24"/>
+        </w:rPr>
+        <w:t xml:space="preserve"> BDC} which is BCNF by condition {F is trivial}</w:t>
+      </w:r>
+    </w:p>
+    <w:p>
+      <w:pPr>
+        <w:rPr>
+          <w:rFonts w:ascii="Arial Unicode MS" w:eastAsia="Arial Unicode MS" w:hAnsi="Arial Unicode MS" w:cs="Arial Unicode MS"/>
+          <w:sz w:val="24"/>
+          <w:szCs w:val="24"/>
+        </w:rPr>
+      </w:pPr>
+      <w:r>
+        <w:rPr>
+          <w:rFonts w:ascii="Arial Unicode MS" w:eastAsia="Arial Unicode MS" w:hAnsi="Arial Unicode MS" w:cs="Arial Unicode MS"/>
+          <w:sz w:val="24"/>
+          <w:szCs w:val="24"/>
+        </w:rPr>
+        <w:tab/>
+      </w:r>
+    </w:p>
+    <w:p>
+      <w:pPr>
+        <w:rPr>
+          <w:rFonts w:ascii="Arial Unicode MS" w:eastAsia="Arial Unicode MS" w:hAnsi="Arial Unicode MS" w:cs="Arial Unicode MS"/>
+          <w:sz w:val="24"/>
+          <w:szCs w:val="24"/>
+        </w:rPr>
+      </w:pPr>
+    </w:p>
+    <w:p>
+      <w:pPr>
+        <w:rPr>
+          <w:rFonts w:ascii="Arial Unicode MS" w:eastAsia="Arial Unicode MS" w:hAnsi="Arial Unicode MS" w:cs="Arial Unicode MS"/>
+          <w:sz w:val="24"/>
+          <w:szCs w:val="24"/>
+        </w:rPr>
+      </w:pPr>
+      <w:r>
+        <w:rPr>
+          <w:rFonts w:ascii="Arial Unicode MS" w:eastAsia="Arial Unicode MS" w:hAnsi="Arial Unicode MS" w:cs="Arial Unicode MS"/>
+          <w:sz w:val="24"/>
+          <w:szCs w:val="24"/>
+        </w:rPr>
+        <w:lastRenderedPageBreak/>
+        <w:t>R</w:t>
+      </w:r>
+      <w:r>
+        <w:rPr>
+          <w:rFonts w:ascii="Arial Unicode MS" w:eastAsia="Arial Unicode MS" w:hAnsi="Arial Unicode MS" w:cs="Arial Unicode MS"/>
+          <w:sz w:val="24"/>
+          <w:szCs w:val="24"/>
+          <w:vertAlign w:val="subscript"/>
+        </w:rPr>
+        <w:t>2</w:t>
+      </w:r>
+      <w:r>
+        <w:rPr>
+          <w:rFonts w:ascii="Arial Unicode MS" w:eastAsia="Arial Unicode MS" w:hAnsi="Arial Unicode MS" w:cs="Arial Unicode MS"/>
+          <w:sz w:val="24"/>
+          <w:szCs w:val="24"/>
+        </w:rPr>
+        <w:t xml:space="preserve"> can be decomposed into:</w:t>
+      </w:r>
+    </w:p>
+    <w:p>
+      <w:pPr>
+        <w:rPr>
+          <w:rFonts w:ascii="Arial Unicode MS" w:eastAsia="Arial Unicode MS" w:hAnsi="Arial Unicode MS" w:cs="Arial Unicode MS"/>
+          <w:sz w:val="24"/>
+          <w:szCs w:val="24"/>
+        </w:rPr>
+      </w:pPr>
+      <w:r>
+        <w:rPr>
+          <w:rFonts w:ascii="Arial Unicode MS" w:eastAsia="Arial Unicode MS" w:hAnsi="Arial Unicode MS" w:cs="Arial Unicode MS"/>
+          <w:sz w:val="24"/>
+          <w:szCs w:val="24"/>
+        </w:rPr>
+        <w:t>R</w:t>
+      </w:r>
+      <w:r>
+        <w:rPr>
+          <w:rFonts w:ascii="Arial Unicode MS" w:eastAsia="Arial Unicode MS" w:hAnsi="Arial Unicode MS" w:cs="Arial Unicode MS"/>
+          <w:sz w:val="24"/>
+          <w:szCs w:val="24"/>
+          <w:vertAlign w:val="subscript"/>
+        </w:rPr>
+        <w:t>21</w:t>
+      </w:r>
+      <w:r>
+        <w:rPr>
+          <w:rFonts w:ascii="Arial Unicode MS" w:eastAsia="Arial Unicode MS" w:hAnsi="Arial Unicode MS" w:cs="Arial Unicode MS"/>
+          <w:sz w:val="24"/>
+          <w:szCs w:val="24"/>
+        </w:rPr>
+        <w:t xml:space="preserve"> = {ABC} with F</w:t>
+      </w:r>
+      <w:r>
+        <w:rPr>
+          <w:rFonts w:ascii="Arial Unicode MS" w:eastAsia="Arial Unicode MS" w:hAnsi="Arial Unicode MS" w:cs="Arial Unicode MS"/>
+          <w:sz w:val="24"/>
+          <w:szCs w:val="24"/>
+          <w:vertAlign w:val="subscript"/>
+        </w:rPr>
+        <w:t>21</w:t>
+      </w:r>
+      <w:r>
+        <w:rPr>
+          <w:rFonts w:ascii="Arial Unicode MS" w:eastAsia="Arial Unicode MS" w:hAnsi="Arial Unicode MS" w:cs="Arial Unicode MS"/>
+          <w:sz w:val="24"/>
+          <w:szCs w:val="24"/>
+        </w:rPr>
+        <w:t xml:space="preserve"> = {A </w:t>
+      </w:r>
+      <w:r>
+        <w:rPr>
+          <w:rFonts w:ascii="Arial Unicode MS" w:eastAsia="Arial Unicode MS" w:hAnsi="Arial Unicode MS" w:cs="Arial Unicode MS"/>
+          <w:sz w:val="24"/>
+          <w:szCs w:val="24"/>
+        </w:rPr>
+        <w:t>→</w:t>
+      </w:r>
+      <w:r>
+        <w:rPr>
+          <w:rFonts w:ascii="Arial Unicode MS" w:eastAsia="Arial Unicode MS" w:hAnsi="Arial Unicode MS" w:cs="Arial Unicode MS"/>
+          <w:sz w:val="24"/>
+          <w:szCs w:val="24"/>
+        </w:rPr>
+        <w:t xml:space="preserve"> BC} which is BCNF by condition {X is a </w:t>
+      </w:r>
+      <w:proofErr w:type="spellStart"/>
+      <w:r>
+        <w:rPr>
+          <w:rFonts w:ascii="Arial Unicode MS" w:eastAsia="Arial Unicode MS" w:hAnsi="Arial Unicode MS" w:cs="Arial Unicode MS"/>
+          <w:sz w:val="24"/>
+          <w:szCs w:val="24"/>
+        </w:rPr>
+        <w:t>superkey</w:t>
+      </w:r>
+      <w:proofErr w:type="spellEnd"/>
+      <w:r>
+        <w:rPr>
+          <w:rFonts w:ascii="Arial Unicode MS" w:eastAsia="Arial Unicode MS" w:hAnsi="Arial Unicode MS" w:cs="Arial Unicode MS"/>
+          <w:sz w:val="24"/>
+          <w:szCs w:val="24"/>
+        </w:rPr>
+        <w:t>}</w:t>
+      </w:r>
+    </w:p>
+    <w:p>
+      <w:pPr>
+        <w:rPr>
+          <w:rFonts w:ascii="Arial Unicode MS" w:eastAsia="Arial Unicode MS" w:hAnsi="Arial Unicode MS" w:cs="Arial Unicode MS"/>
+          <w:sz w:val="24"/>
+          <w:szCs w:val="24"/>
+        </w:rPr>
+      </w:pPr>
+      <w:r>
+        <w:rPr>
+          <w:rFonts w:ascii="Arial Unicode MS" w:eastAsia="Arial Unicode MS" w:hAnsi="Arial Unicode MS" w:cs="Arial Unicode MS"/>
+          <w:sz w:val="24"/>
+          <w:szCs w:val="24"/>
+        </w:rPr>
+        <w:t>R</w:t>
+      </w:r>
+      <w:r>
+        <w:rPr>
+          <w:rFonts w:ascii="Arial Unicode MS" w:eastAsia="Arial Unicode MS" w:hAnsi="Arial Unicode MS" w:cs="Arial Unicode MS"/>
+          <w:sz w:val="24"/>
+          <w:szCs w:val="24"/>
+          <w:vertAlign w:val="subscript"/>
+        </w:rPr>
+        <w:t>22</w:t>
+      </w:r>
+      <w:r>
+        <w:rPr>
+          <w:rFonts w:ascii="Arial Unicode MS" w:eastAsia="Arial Unicode MS" w:hAnsi="Arial Unicode MS" w:cs="Arial Unicode MS"/>
+          <w:sz w:val="24"/>
+          <w:szCs w:val="24"/>
+        </w:rPr>
+        <w:t xml:space="preserve"> = {AF} with F</w:t>
+      </w:r>
+      <w:r>
+        <w:rPr>
+          <w:rFonts w:ascii="Arial Unicode MS" w:eastAsia="Arial Unicode MS" w:hAnsi="Arial Unicode MS" w:cs="Arial Unicode MS"/>
+          <w:sz w:val="24"/>
+          <w:szCs w:val="24"/>
+          <w:vertAlign w:val="subscript"/>
+        </w:rPr>
+        <w:t>22</w:t>
+      </w:r>
+      <w:r>
+        <w:rPr>
+          <w:rFonts w:ascii="Arial Unicode MS" w:eastAsia="Arial Unicode MS" w:hAnsi="Arial Unicode MS" w:cs="Arial Unicode MS"/>
+          <w:sz w:val="24"/>
+          <w:szCs w:val="24"/>
+        </w:rPr>
+        <w:t xml:space="preserve"> = {AF </w:t>
+      </w:r>
+      <w:r>
+        <w:rPr>
+          <w:rFonts w:ascii="Arial Unicode MS" w:eastAsia="Arial Unicode MS" w:hAnsi="Arial Unicode MS" w:cs="Arial Unicode MS"/>
+          <w:sz w:val="24"/>
+          <w:szCs w:val="24"/>
+        </w:rPr>
+        <w:t>→</w:t>
+      </w:r>
+      <w:r>
+        <w:rPr>
+          <w:rFonts w:ascii="Arial Unicode MS" w:eastAsia="Arial Unicode MS" w:hAnsi="Arial Unicode MS" w:cs="Arial Unicode MS"/>
+          <w:sz w:val="24"/>
+          <w:szCs w:val="24"/>
+        </w:rPr>
+        <w:t xml:space="preserve"> AF} which is BCNF by condition {F is trivial}</w:t>
+      </w:r>
+    </w:p>
+    <w:p>
+      <w:pPr>
+        <w:rPr>
+          <w:rFonts w:ascii="Arial Unicode MS" w:eastAsia="Arial Unicode MS" w:hAnsi="Arial Unicode MS" w:cs="Arial Unicode MS"/>
+          <w:sz w:val="24"/>
+          <w:szCs w:val="24"/>
+        </w:rPr>
+      </w:pPr>
+      <w:r>
+        <w:rPr>
+          <w:rFonts w:ascii="Arial Unicode MS" w:eastAsia="Arial Unicode MS" w:hAnsi="Arial Unicode MS" w:cs="Arial Unicode MS"/>
+          <w:sz w:val="24"/>
+          <w:szCs w:val="24"/>
+        </w:rPr>
+        <w:t>The decomposition trees for R</w:t>
+      </w:r>
+      <w:r>
+        <w:rPr>
+          <w:rFonts w:ascii="Arial Unicode MS" w:eastAsia="Arial Unicode MS" w:hAnsi="Arial Unicode MS" w:cs="Arial Unicode MS"/>
+          <w:sz w:val="24"/>
+          <w:szCs w:val="24"/>
+          <w:vertAlign w:val="subscript"/>
+        </w:rPr>
+        <w:t>1</w:t>
+      </w:r>
+      <w:r>
+        <w:rPr>
+          <w:rFonts w:ascii="Arial Unicode MS" w:eastAsia="Arial Unicode MS" w:hAnsi="Arial Unicode MS" w:cs="Arial Unicode MS"/>
+          <w:sz w:val="24"/>
+          <w:szCs w:val="24"/>
+        </w:rPr>
+        <w:t xml:space="preserve"> and R</w:t>
+      </w:r>
+      <w:r>
+        <w:rPr>
+          <w:rFonts w:ascii="Arial Unicode MS" w:eastAsia="Arial Unicode MS" w:hAnsi="Arial Unicode MS" w:cs="Arial Unicode MS"/>
+          <w:sz w:val="24"/>
+          <w:szCs w:val="24"/>
+          <w:vertAlign w:val="subscript"/>
+        </w:rPr>
+        <w:t>2</w:t>
+      </w:r>
+      <w:r>
+        <w:rPr>
+          <w:rFonts w:ascii="Arial Unicode MS" w:eastAsia="Arial Unicode MS" w:hAnsi="Arial Unicode MS" w:cs="Arial Unicode MS"/>
+          <w:sz w:val="24"/>
+          <w:szCs w:val="24"/>
+        </w:rPr>
+        <w:t xml:space="preserve"> are as follows:</w:t>
+      </w:r>
+    </w:p>
+    <w:p>
+      <w:pPr>
+        <w:rPr>
+          <w:rFonts w:ascii="Arial Unicode MS" w:eastAsia="Arial Unicode MS" w:hAnsi="Arial Unicode MS" w:cs="Arial Unicode MS"/>
+          <w:sz w:val="24"/>
+          <w:szCs w:val="24"/>
+        </w:rPr>
+      </w:pPr>
+    </w:p>
+    <w:p>
+      <w:pPr>
+        <w:rPr>
+          <w:rFonts w:ascii="Arial Unicode MS" w:eastAsia="Arial Unicode MS" w:hAnsi="Arial Unicode MS" w:cs="Arial Unicode MS"/>
+          <w:sz w:val="24"/>
+          <w:szCs w:val="24"/>
+        </w:rPr>
+      </w:pPr>
+      <w:r>
+        <w:rPr>
+          <w:noProof/>
+          <w:lang w:eastAsia="en-CA"/>
+        </w:rPr>
+        <w:pict>
+          <v:group id="_x0000_s1057" style="position:absolute;margin-left:33.75pt;margin-top:1.25pt;width:401.95pt;height:184.25pt;z-index:-251640832" coordorigin="2112,3910" coordsize="8039,3685" wrapcoords="5682 -88 5642 7902 7093 8341 9954 8341 5440 12556 -40 13522 -40 21512 21640 21512 21640 13522 15636 12556 11364 8341 14346 8341 15837 7902 15797 -88 5682 -88">
+            <v:shapetype id="_x0000_t202" coordsize="21600,21600" o:spt="202" path="m,l,21600r21600,l21600,xe">
+              <v:stroke joinstyle="miter"/>
+              <v:path gradientshapeok="t" o:connecttype="rect"/>
+            </v:shapetype>
+            <v:shape id="_x0000_s1043" type="#_x0000_t202" style="position:absolute;left:4256;top:3910;width:3727;height:1344;mso-width-percent:400;mso-height-percent:200;mso-position-horizontal:center;mso-width-percent:400;mso-height-percent:200;mso-width-relative:margin;mso-height-relative:margin" o:regroupid="1">
+              <v:textbox style="mso-next-textbox:#_x0000_s1043;mso-fit-shape-to-text:t">
+                <w:txbxContent>
+                  <w:p>
+                    <w:pPr>
+                      <w:jc w:val="center"/>
+                      <w:rPr>
+                        <w:rFonts w:ascii="Arial Unicode MS" w:eastAsia="Arial Unicode MS" w:hAnsi="Arial Unicode MS" w:cs="Arial Unicode MS"/>
+                      </w:rPr>
+                    </w:pPr>
+                    <w:r>
+                      <w:rPr>
+                        <w:rFonts w:ascii="Arial Unicode MS" w:eastAsia="Arial Unicode MS" w:hAnsi="Arial Unicode MS" w:cs="Arial Unicode MS"/>
+                      </w:rPr>
+                      <w:t>R</w:t>
+                    </w:r>
+                    <w:r>
+                      <w:rPr>
+                        <w:rFonts w:ascii="Arial Unicode MS" w:eastAsia="Arial Unicode MS" w:hAnsi="Arial Unicode MS" w:cs="Arial Unicode MS"/>
+                        <w:vertAlign w:val="subscript"/>
+                      </w:rPr>
+                      <w:t>1</w:t>
+                    </w:r>
+                    <w:r>
+                      <w:rPr>
+                        <w:rFonts w:ascii="Arial Unicode MS" w:eastAsia="Arial Unicode MS" w:hAnsi="Arial Unicode MS" w:cs="Arial Unicode MS"/>
+                      </w:rPr>
+                      <w:t xml:space="preserve"> = {BCDE}</w:t>
+                    </w:r>
+                  </w:p>
+                  <w:p>
+                    <w:pPr>
+                      <w:jc w:val="center"/>
+                      <w:rPr>
+                        <w:rFonts w:ascii="Arial Unicode MS" w:eastAsia="Arial Unicode MS" w:hAnsi="Arial Unicode MS" w:cs="Arial Unicode MS"/>
+                      </w:rPr>
+                    </w:pPr>
+                    <w:r>
+                      <w:rPr>
+                        <w:rFonts w:ascii="Arial Unicode MS" w:eastAsia="Arial Unicode MS" w:hAnsi="Arial Unicode MS" w:cs="Arial Unicode MS"/>
+                      </w:rPr>
+                      <w:t>F</w:t>
+                    </w:r>
+                    <w:r>
+                      <w:rPr>
+                        <w:rFonts w:ascii="Arial Unicode MS" w:eastAsia="Arial Unicode MS" w:hAnsi="Arial Unicode MS" w:cs="Arial Unicode MS"/>
+                        <w:vertAlign w:val="subscript"/>
+                      </w:rPr>
+                      <w:t>1</w:t>
+                    </w:r>
+                    <w:r>
+                      <w:rPr>
+                        <w:rFonts w:ascii="Arial Unicode MS" w:eastAsia="Arial Unicode MS" w:hAnsi="Arial Unicode MS" w:cs="Arial Unicode MS"/>
+                      </w:rPr>
+                      <w:t xml:space="preserve"> = {BD</w:t>
+                    </w:r>
+                    <w:r>
+                      <w:rPr>
+                        <w:rFonts w:ascii="Arial Unicode MS" w:eastAsia="Arial Unicode MS" w:hAnsi="Arial Unicode MS" w:cs="Arial Unicode MS"/>
+                        <w:sz w:val="24"/>
+                        <w:szCs w:val="24"/>
+                      </w:rPr>
+                      <w:t xml:space="preserve"> </w:t>
+                    </w:r>
+                    <w:r>
+                      <w:rPr>
+                        <w:rFonts w:ascii="Arial Unicode MS" w:eastAsia="Arial Unicode MS" w:hAnsi="Arial Unicode MS" w:cs="Arial Unicode MS"/>
+                        <w:sz w:val="24"/>
+                        <w:szCs w:val="24"/>
+                      </w:rPr>
+                      <w:t>→</w:t>
+                    </w:r>
+                    <w:r>
+                      <w:rPr>
+                        <w:rFonts w:ascii="Arial Unicode MS" w:eastAsia="Arial Unicode MS" w:hAnsi="Arial Unicode MS" w:cs="Arial Unicode MS"/>
+                        <w:sz w:val="24"/>
+                        <w:szCs w:val="24"/>
+                      </w:rPr>
+                      <w:t xml:space="preserve"> E, CE </w:t>
+                    </w:r>
+                    <w:r>
+                      <w:rPr>
+                        <w:rFonts w:ascii="Arial Unicode MS" w:eastAsia="Arial Unicode MS" w:hAnsi="Arial Unicode MS" w:cs="Arial Unicode MS"/>
+                        <w:sz w:val="24"/>
+                        <w:szCs w:val="24"/>
+                      </w:rPr>
+                      <w:t>→</w:t>
+                    </w:r>
+                    <w:r>
+                      <w:rPr>
+                        <w:rFonts w:ascii="Arial Unicode MS" w:eastAsia="Arial Unicode MS" w:hAnsi="Arial Unicode MS" w:cs="Arial Unicode MS"/>
+                        <w:sz w:val="24"/>
+                        <w:szCs w:val="24"/>
+                      </w:rPr>
+                      <w:t xml:space="preserve"> B}</w:t>
+                    </w:r>
+                    <w:r>
+                      <w:rPr>
+                        <w:rFonts w:ascii="Arial Unicode MS" w:eastAsia="Arial Unicode MS" w:hAnsi="Arial Unicode MS" w:cs="Arial Unicode MS"/>
+                      </w:rPr>
+                      <w:t xml:space="preserve"> </w:t>
+                    </w:r>
+                  </w:p>
+                </w:txbxContent>
+              </v:textbox>
+            </v:shape>
+            <v:shape id="_x0000_s1044" type="#_x0000_t202" style="position:absolute;left:2112;top:6251;width:3727;height:1344;mso-width-percent:400;mso-height-percent:200;mso-width-percent:400;mso-height-percent:200;mso-width-relative:margin;mso-height-relative:margin" o:regroupid="1">
+              <v:textbox style="mso-next-textbox:#_x0000_s1044;mso-fit-shape-to-text:t">
+                <w:txbxContent>
+                  <w:p>
+                    <w:pPr>
+                      <w:jc w:val="center"/>
+                      <w:rPr>
+                        <w:rFonts w:ascii="Arial Unicode MS" w:eastAsia="Arial Unicode MS" w:hAnsi="Arial Unicode MS" w:cs="Arial Unicode MS"/>
+                      </w:rPr>
+                    </w:pPr>
+                    <w:r>
+                      <w:rPr>
+                        <w:rFonts w:ascii="Arial Unicode MS" w:eastAsia="Arial Unicode MS" w:hAnsi="Arial Unicode MS" w:cs="Arial Unicode MS"/>
+                      </w:rPr>
+                      <w:t>R</w:t>
+                    </w:r>
+                    <w:r>
+                      <w:rPr>
+                        <w:rFonts w:ascii="Arial Unicode MS" w:eastAsia="Arial Unicode MS" w:hAnsi="Arial Unicode MS" w:cs="Arial Unicode MS"/>
+                        <w:vertAlign w:val="subscript"/>
+                      </w:rPr>
+                      <w:t>11</w:t>
+                    </w:r>
+                    <w:r>
+                      <w:rPr>
+                        <w:rFonts w:ascii="Arial Unicode MS" w:eastAsia="Arial Unicode MS" w:hAnsi="Arial Unicode MS" w:cs="Arial Unicode MS"/>
+                      </w:rPr>
+                      <w:t xml:space="preserve"> = {</w:t>
+                    </w:r>
+                    <w:r>
+                      <w:rPr>
+                        <w:rFonts w:ascii="Arial Unicode MS" w:eastAsia="Arial Unicode MS" w:hAnsi="Arial Unicode MS" w:cs="Arial Unicode MS"/>
+                      </w:rPr>
+                      <w:t>BDE</w:t>
+                    </w:r>
+                    <w:r>
+                      <w:rPr>
+                        <w:rFonts w:ascii="Arial Unicode MS" w:eastAsia="Arial Unicode MS" w:hAnsi="Arial Unicode MS" w:cs="Arial Unicode MS"/>
+                      </w:rPr>
+                      <w:t>}</w:t>
+                    </w:r>
+                  </w:p>
+                  <w:p>
+                    <w:pPr>
+                      <w:jc w:val="center"/>
+                      <w:rPr>
+                        <w:rFonts w:ascii="Arial Unicode MS" w:eastAsia="Arial Unicode MS" w:hAnsi="Arial Unicode MS" w:cs="Arial Unicode MS"/>
+                      </w:rPr>
+                    </w:pPr>
+                    <w:r>
+                      <w:rPr>
+                        <w:rFonts w:ascii="Arial Unicode MS" w:eastAsia="Arial Unicode MS" w:hAnsi="Arial Unicode MS" w:cs="Arial Unicode MS"/>
+                      </w:rPr>
+                      <w:t>F</w:t>
+                    </w:r>
+                    <w:r>
+                      <w:rPr>
+                        <w:rFonts w:ascii="Arial Unicode MS" w:eastAsia="Arial Unicode MS" w:hAnsi="Arial Unicode MS" w:cs="Arial Unicode MS"/>
+                        <w:vertAlign w:val="subscript"/>
+                      </w:rPr>
+                      <w:t>1</w:t>
+                    </w:r>
+                    <w:r>
+                      <w:rPr>
+                        <w:rFonts w:ascii="Arial Unicode MS" w:eastAsia="Arial Unicode MS" w:hAnsi="Arial Unicode MS" w:cs="Arial Unicode MS"/>
+                        <w:vertAlign w:val="subscript"/>
+                      </w:rPr>
+                      <w:t>1</w:t>
+                    </w:r>
+                    <w:r>
+                      <w:rPr>
+                        <w:rFonts w:ascii="Arial Unicode MS" w:eastAsia="Arial Unicode MS" w:hAnsi="Arial Unicode MS" w:cs="Arial Unicode MS"/>
+                      </w:rPr>
+                      <w:t xml:space="preserve"> = {BD</w:t>
+                    </w:r>
+                    <w:r>
+                      <w:rPr>
+                        <w:rFonts w:ascii="Arial Unicode MS" w:eastAsia="Arial Unicode MS" w:hAnsi="Arial Unicode MS" w:cs="Arial Unicode MS"/>
+                        <w:sz w:val="24"/>
+                        <w:szCs w:val="24"/>
+                      </w:rPr>
+                      <w:t xml:space="preserve"> </w:t>
+                    </w:r>
+                    <w:bookmarkStart w:id="5" w:name="OLE_LINK8"/>
+                    <w:bookmarkStart w:id="6" w:name="OLE_LINK9"/>
+                    <w:bookmarkStart w:id="7" w:name="OLE_LINK10"/>
+                    <w:r>
+                      <w:rPr>
+                        <w:rFonts w:ascii="Arial Unicode MS" w:eastAsia="Arial Unicode MS" w:hAnsi="Arial Unicode MS" w:cs="Arial Unicode MS"/>
+                        <w:sz w:val="24"/>
+                        <w:szCs w:val="24"/>
+                      </w:rPr>
+                      <w:t>→</w:t>
+                    </w:r>
+                    <w:bookmarkEnd w:id="5"/>
+                    <w:bookmarkEnd w:id="6"/>
+                    <w:bookmarkEnd w:id="7"/>
+                    <w:r>
+                      <w:rPr>
+                        <w:rFonts w:ascii="Arial Unicode MS" w:eastAsia="Arial Unicode MS" w:hAnsi="Arial Unicode MS" w:cs="Arial Unicode MS"/>
+                        <w:sz w:val="24"/>
+                        <w:szCs w:val="24"/>
+                      </w:rPr>
+                      <w:t xml:space="preserve"> E}</w:t>
+                    </w:r>
+                    <w:r>
+                      <w:rPr>
+                        <w:rFonts w:ascii="Arial Unicode MS" w:eastAsia="Arial Unicode MS" w:hAnsi="Arial Unicode MS" w:cs="Arial Unicode MS"/>
+                      </w:rPr>
+                      <w:t xml:space="preserve"> </w:t>
+                    </w:r>
+                  </w:p>
+                </w:txbxContent>
+              </v:textbox>
+            </v:shape>
+            <v:shape id="_x0000_s1045" type="#_x0000_t202" style="position:absolute;left:6424;top:6245;width:3727;height:1344;mso-width-percent:400;mso-height-percent:200;mso-width-percent:400;mso-height-percent:200;mso-width-relative:margin;mso-height-relative:margin" o:regroupid="1">
+              <v:textbox style="mso-next-textbox:#_x0000_s1045;mso-fit-shape-to-text:t">
+                <w:txbxContent>
+                  <w:p>
+                    <w:pPr>
+                      <w:jc w:val="center"/>
+                      <w:rPr>
+                        <w:rFonts w:ascii="Arial Unicode MS" w:eastAsia="Arial Unicode MS" w:hAnsi="Arial Unicode MS" w:cs="Arial Unicode MS"/>
+                      </w:rPr>
+                    </w:pPr>
+                    <w:r>
+                      <w:rPr>
+                        <w:rFonts w:ascii="Arial Unicode MS" w:eastAsia="Arial Unicode MS" w:hAnsi="Arial Unicode MS" w:cs="Arial Unicode MS" w:hint="eastAsia"/>
+                      </w:rPr>
+                      <w:t>R</w:t>
+                    </w:r>
+                    <w:r>
+                      <w:rPr>
+                        <w:rFonts w:ascii="Arial Unicode MS" w:eastAsia="Arial Unicode MS" w:hAnsi="Arial Unicode MS" w:cs="Arial Unicode MS" w:hint="eastAsia"/>
+                        <w:vertAlign w:val="subscript"/>
+                      </w:rPr>
+                      <w:t>1</w:t>
+                    </w:r>
+                    <w:r>
+                      <w:rPr>
+                        <w:rFonts w:ascii="Arial Unicode MS" w:eastAsia="Arial Unicode MS" w:hAnsi="Arial Unicode MS" w:cs="Arial Unicode MS"/>
+                        <w:vertAlign w:val="subscript"/>
+                      </w:rPr>
+                      <w:t>2</w:t>
+                    </w:r>
+                    <w:r>
+                      <w:rPr>
+                        <w:rFonts w:ascii="Arial Unicode MS" w:eastAsia="Arial Unicode MS" w:hAnsi="Arial Unicode MS" w:cs="Arial Unicode MS" w:hint="eastAsia"/>
+                      </w:rPr>
+                      <w:t xml:space="preserve"> = {CDE}</w:t>
+                    </w:r>
+                  </w:p>
+                  <w:p>
+                    <w:pPr>
+                      <w:jc w:val="center"/>
+                      <w:rPr>
+                        <w:rFonts w:ascii="Arial Unicode MS" w:eastAsia="Arial Unicode MS" w:hAnsi="Arial Unicode MS" w:cs="Arial Unicode MS"/>
+                      </w:rPr>
+                    </w:pPr>
+                    <w:r>
+                      <w:rPr>
+                        <w:rFonts w:ascii="Arial Unicode MS" w:eastAsia="Arial Unicode MS" w:hAnsi="Arial Unicode MS" w:cs="Arial Unicode MS" w:hint="eastAsia"/>
+                      </w:rPr>
+                      <w:t>F</w:t>
+                    </w:r>
+                    <w:r>
+                      <w:rPr>
+                        <w:rFonts w:ascii="Arial Unicode MS" w:eastAsia="Arial Unicode MS" w:hAnsi="Arial Unicode MS" w:cs="Arial Unicode MS" w:hint="eastAsia"/>
+                        <w:vertAlign w:val="subscript"/>
+                      </w:rPr>
+                      <w:t>1</w:t>
+                    </w:r>
+                    <w:r>
+                      <w:rPr>
+                        <w:rFonts w:ascii="Arial Unicode MS" w:eastAsia="Arial Unicode MS" w:hAnsi="Arial Unicode MS" w:cs="Arial Unicode MS"/>
+                        <w:vertAlign w:val="subscript"/>
+                      </w:rPr>
+                      <w:t>2</w:t>
+                    </w:r>
+                    <w:r>
+                      <w:rPr>
+                        <w:rFonts w:ascii="Arial Unicode MS" w:eastAsia="Arial Unicode MS" w:hAnsi="Arial Unicode MS" w:cs="Arial Unicode MS" w:hint="eastAsia"/>
+                      </w:rPr>
+                      <w:t xml:space="preserve"> = {</w:t>
+                    </w:r>
+                    <w:r>
+                      <w:rPr>
+                        <w:rFonts w:ascii="Arial Unicode MS" w:eastAsia="Arial Unicode MS" w:hAnsi="Arial Unicode MS" w:cs="Arial Unicode MS"/>
+                      </w:rPr>
+                      <w:t xml:space="preserve">BDC </w:t>
+                    </w:r>
+                    <w:r>
+                      <w:rPr>
+                        <w:rFonts w:ascii="Arial Unicode MS" w:eastAsia="Arial Unicode MS" w:hAnsi="Arial Unicode MS" w:cs="Arial Unicode MS"/>
+                        <w:sz w:val="24"/>
+                        <w:szCs w:val="24"/>
+                      </w:rPr>
+                      <w:t>→</w:t>
+                    </w:r>
+                    <w:r>
+                      <w:rPr>
+                        <w:rFonts w:ascii="Arial Unicode MS" w:eastAsia="Arial Unicode MS" w:hAnsi="Arial Unicode MS" w:cs="Arial Unicode MS"/>
+                        <w:sz w:val="24"/>
+                        <w:szCs w:val="24"/>
+                      </w:rPr>
+                      <w:t xml:space="preserve"> BDC</w:t>
+                    </w:r>
+                    <w:r>
+                      <w:rPr>
+                        <w:rFonts w:ascii="Arial Unicode MS" w:eastAsia="Arial Unicode MS" w:hAnsi="Arial Unicode MS" w:cs="Arial Unicode MS" w:hint="eastAsia"/>
+                        <w:sz w:val="24"/>
+                        <w:szCs w:val="24"/>
+                      </w:rPr>
+                      <w:t>}</w:t>
+                    </w:r>
+                    <w:r>
+                      <w:rPr>
+                        <w:rFonts w:ascii="Arial Unicode MS" w:eastAsia="Arial Unicode MS" w:hAnsi="Arial Unicode MS" w:cs="Arial Unicode MS" w:hint="eastAsia"/>
+                      </w:rPr>
+                      <w:t xml:space="preserve"> </w:t>
+                    </w:r>
+                  </w:p>
+                </w:txbxContent>
+              </v:textbox>
+            </v:shape>
+            <v:shapetype id="_x0000_t32" coordsize="21600,21600" o:spt="32" o:oned="t" path="m,l21600,21600e" filled="f">
+              <v:path arrowok="t" fillok="f" o:connecttype="none"/>
+              <o:lock v:ext="edit" shapetype="t"/>
+            </v:shapetype>
+            <v:shape id="_x0000_s1046" type="#_x0000_t32" style="position:absolute;left:3850;top:5245;width:2235;height:961;flip:x" o:connectortype="straight" o:regroupid="1">
+              <v:stroke endarrow="block"/>
+            </v:shape>
+            <v:shape id="_x0000_s1047" type="#_x0000_t32" style="position:absolute;left:6085;top:5245;width:2160;height:975" o:connectortype="straight" o:regroupid="1">
+              <v:stroke endarrow="block"/>
+            </v:shape>
+            <v:shape id="_x0000_s1048" type="#_x0000_t202" style="position:absolute;left:5125;top:5663;width:1875;height:558" o:regroupid="1" stroked="f">
+              <v:textbox style="mso-next-textbox:#_x0000_s1048">
+                <w:txbxContent>
+                  <w:p>
+                    <w:pPr>
+                      <w:jc w:val="center"/>
+                      <w:rPr>
+                        <w:rFonts w:ascii="Arial Unicode MS" w:eastAsia="Arial Unicode MS" w:hAnsi="Arial Unicode MS" w:cs="Arial Unicode MS"/>
+                      </w:rPr>
+                    </w:pPr>
+                    <w:r>
+                      <w:rPr>
+                        <w:rFonts w:ascii="Arial Unicode MS" w:eastAsia="Arial Unicode MS" w:hAnsi="Arial Unicode MS" w:cs="Arial Unicode MS"/>
+                      </w:rPr>
+                      <w:t>R</w:t>
+                    </w:r>
+                    <w:r>
+                      <w:rPr>
+                        <w:rFonts w:ascii="Arial Unicode MS" w:eastAsia="Arial Unicode MS" w:hAnsi="Arial Unicode MS" w:cs="Arial Unicode MS"/>
+                        <w:vertAlign w:val="subscript"/>
+                      </w:rPr>
+                      <w:t>11</w:t>
+                    </w:r>
+                    <w:r>
+                      <w:rPr>
+                        <w:rFonts w:ascii="Arial Unicode MS" w:eastAsia="Arial Unicode MS" w:hAnsi="Arial Unicode MS" w:cs="Arial Unicode MS"/>
+                      </w:rPr>
+                      <w:t xml:space="preserve"> </w:t>
+                    </w:r>
+                    <w:r>
+                      <w:rPr>
+                        <w:rFonts w:ascii="Arial Unicode MS" w:eastAsia="Arial Unicode MS" w:hAnsi="Arial Unicode MS" w:cs="Arial Unicode MS" w:hint="eastAsia"/>
+                      </w:rPr>
+                      <w:t>∩</w:t>
+                    </w:r>
+                    <w:r>
+                      <w:rPr>
+                        <w:rFonts w:ascii="Arial Unicode MS" w:eastAsia="Arial Unicode MS" w:hAnsi="Arial Unicode MS" w:cs="Arial Unicode MS"/>
+                      </w:rPr>
+                      <w:t xml:space="preserve"> R</w:t>
+                    </w:r>
+                    <w:r>
+                      <w:rPr>
+                        <w:rFonts w:ascii="Arial Unicode MS" w:eastAsia="Arial Unicode MS" w:hAnsi="Arial Unicode MS" w:cs="Arial Unicode MS"/>
+                        <w:vertAlign w:val="subscript"/>
+                      </w:rPr>
+                      <w:t>1</w:t>
+                    </w:r>
+                    <w:r>
+                      <w:rPr>
+                        <w:rFonts w:ascii="Arial Unicode MS" w:eastAsia="Arial Unicode MS" w:hAnsi="Arial Unicode MS" w:cs="Arial Unicode MS"/>
+                        <w:vertAlign w:val="subscript"/>
+                      </w:rPr>
+                      <w:t>2</w:t>
+                    </w:r>
+                    <w:r>
+                      <w:rPr>
+                        <w:rFonts w:ascii="Arial Unicode MS" w:eastAsia="Arial Unicode MS" w:hAnsi="Arial Unicode MS" w:cs="Arial Unicode MS"/>
+                      </w:rPr>
+                      <w:t xml:space="preserve"> = BD</w:t>
+                    </w:r>
+                  </w:p>
+                </w:txbxContent>
+              </v:textbox>
+            </v:shape>
+            <w10:wrap type="tight"/>
+          </v:group>
+        </w:pict>
+      </w:r>
+    </w:p>
+    <w:p>
+      <w:pPr>
+        <w:rPr>
+          <w:rFonts w:ascii="Arial Unicode MS" w:eastAsia="Arial Unicode MS" w:hAnsi="Arial Unicode MS" w:cs="Arial Unicode MS"/>
+          <w:sz w:val="24"/>
+          <w:szCs w:val="24"/>
+        </w:rPr>
+      </w:pPr>
+    </w:p>
+    <w:p>
+      <w:pPr>
+        <w:rPr>
+          <w:rFonts w:ascii="Arial Unicode MS" w:eastAsia="Arial Unicode MS" w:hAnsi="Arial Unicode MS" w:cs="Arial Unicode MS"/>
+          <w:sz w:val="24"/>
+          <w:szCs w:val="24"/>
+        </w:rPr>
+      </w:pPr>
+    </w:p>
+    <w:p>
+      <w:pPr>
+        <w:rPr>
+          <w:rFonts w:ascii="Arial Unicode MS" w:eastAsia="Arial Unicode MS" w:hAnsi="Arial Unicode MS" w:cs="Arial Unicode MS"/>
+          <w:sz w:val="24"/>
+          <w:szCs w:val="24"/>
+        </w:rPr>
+      </w:pPr>
+    </w:p>
+    <w:p>
+      <w:pPr>
+        <w:rPr>
+          <w:rFonts w:ascii="Arial Unicode MS" w:eastAsia="Arial Unicode MS" w:hAnsi="Arial Unicode MS" w:cs="Arial Unicode MS"/>
+          <w:sz w:val="24"/>
+          <w:szCs w:val="24"/>
+        </w:rPr>
+      </w:pPr>
+    </w:p>
+    <w:p>
+      <w:pPr>
+        <w:rPr>
+          <w:rFonts w:ascii="Arial Unicode MS" w:eastAsia="Arial Unicode MS" w:hAnsi="Arial Unicode MS" w:cs="Arial Unicode MS"/>
+          <w:sz w:val="24"/>
+          <w:szCs w:val="24"/>
+        </w:rPr>
+      </w:pPr>
+    </w:p>
+    <w:p>
+      <w:pPr>
+        <w:rPr>
+          <w:rFonts w:ascii="Arial Unicode MS" w:eastAsia="Arial Unicode MS" w:hAnsi="Arial Unicode MS" w:cs="Arial Unicode MS"/>
+          <w:sz w:val="24"/>
+          <w:szCs w:val="24"/>
+        </w:rPr>
+      </w:pPr>
+      <w:r>
+        <w:rPr>
+          <w:rFonts w:ascii="Arial Unicode MS" w:eastAsia="Arial Unicode MS" w:hAnsi="Arial Unicode MS" w:cs="Arial Unicode MS"/>
+          <w:noProof/>
+          <w:sz w:val="24"/>
+          <w:szCs w:val="24"/>
+          <w:lang w:eastAsia="en-CA"/>
+        </w:rPr>
+        <w:pict>
+          <v:group id="_x0000_s1059" style="position:absolute;margin-left:33.2pt;margin-top:9.45pt;width:402.35pt;height:183.95pt;z-index:-251633664" coordorigin="2104,8352" coordsize="8047,3679">
+            <v:shape id="_x0000_s1051" type="#_x0000_t202" style="position:absolute;left:4184;top:8352;width:3727;height:1344;mso-width-percent:400;mso-height-percent:200;mso-position-horizontal-relative:margin;mso-position-vertical-relative:margin;mso-width-percent:400;mso-height-percent:200;mso-width-relative:margin;mso-height-relative:margin" o:regroupid="2">
+              <v:textbox style="mso-fit-shape-to-text:t">
+                <w:txbxContent>
+                  <w:p>
+                    <w:pPr>
+                      <w:jc w:val="center"/>
+                      <w:rPr>
+                        <w:rFonts w:ascii="Arial Unicode MS" w:eastAsia="Arial Unicode MS" w:hAnsi="Arial Unicode MS" w:cs="Arial Unicode MS"/>
+                      </w:rPr>
+                    </w:pPr>
+                    <w:r>
+                      <w:rPr>
+                        <w:rFonts w:ascii="Arial Unicode MS" w:eastAsia="Arial Unicode MS" w:hAnsi="Arial Unicode MS" w:cs="Arial Unicode MS"/>
+                      </w:rPr>
+                      <w:t>R</w:t>
+                    </w:r>
+                    <w:r>
+                      <w:rPr>
+                        <w:rFonts w:ascii="Arial Unicode MS" w:eastAsia="Arial Unicode MS" w:hAnsi="Arial Unicode MS" w:cs="Arial Unicode MS"/>
+                        <w:vertAlign w:val="subscript"/>
+                      </w:rPr>
+                      <w:t>2</w:t>
+                    </w:r>
+                    <w:r>
+                      <w:rPr>
+                        <w:rFonts w:ascii="Arial Unicode MS" w:eastAsia="Arial Unicode MS" w:hAnsi="Arial Unicode MS" w:cs="Arial Unicode MS"/>
+                      </w:rPr>
+                      <w:t xml:space="preserve"> = {ABCF}</w:t>
+                    </w:r>
+                  </w:p>
+                  <w:p>
+                    <w:pPr>
+                      <w:jc w:val="center"/>
+                      <w:rPr>
+                        <w:rFonts w:ascii="Arial Unicode MS" w:eastAsia="Arial Unicode MS" w:hAnsi="Arial Unicode MS" w:cs="Arial Unicode MS"/>
+                      </w:rPr>
+                    </w:pPr>
+                    <w:r>
+                      <w:rPr>
+                        <w:rFonts w:ascii="Arial Unicode MS" w:eastAsia="Arial Unicode MS" w:hAnsi="Arial Unicode MS" w:cs="Arial Unicode MS"/>
+                      </w:rPr>
+                      <w:t>F</w:t>
+                    </w:r>
+                    <w:r>
+                      <w:rPr>
+                        <w:rFonts w:ascii="Arial Unicode MS" w:eastAsia="Arial Unicode MS" w:hAnsi="Arial Unicode MS" w:cs="Arial Unicode MS"/>
+                        <w:vertAlign w:val="subscript"/>
+                      </w:rPr>
+                      <w:t>2</w:t>
+                    </w:r>
+                    <w:r>
+                      <w:rPr>
+                        <w:rFonts w:ascii="Arial Unicode MS" w:eastAsia="Arial Unicode MS" w:hAnsi="Arial Unicode MS" w:cs="Arial Unicode MS"/>
+                      </w:rPr>
+                      <w:t xml:space="preserve"> = {A </w:t>
+                    </w:r>
+                    <w:r>
+                      <w:rPr>
+                        <w:rFonts w:ascii="Arial Unicode MS" w:eastAsia="Arial Unicode MS" w:hAnsi="Arial Unicode MS" w:cs="Arial Unicode MS"/>
+                        <w:sz w:val="24"/>
+                        <w:szCs w:val="24"/>
+                      </w:rPr>
+                      <w:t>→</w:t>
+                    </w:r>
+                    <w:r>
+                      <w:rPr>
+                        <w:rFonts w:ascii="Arial Unicode MS" w:eastAsia="Arial Unicode MS" w:hAnsi="Arial Unicode MS" w:cs="Arial Unicode MS"/>
+                        <w:sz w:val="24"/>
+                        <w:szCs w:val="24"/>
+                      </w:rPr>
+                      <w:t xml:space="preserve"> BC, BC </w:t>
+                    </w:r>
+                    <w:r>
+                      <w:rPr>
+                        <w:rFonts w:ascii="Arial Unicode MS" w:eastAsia="Arial Unicode MS" w:hAnsi="Arial Unicode MS" w:cs="Arial Unicode MS"/>
+                        <w:sz w:val="24"/>
+                        <w:szCs w:val="24"/>
+                      </w:rPr>
+                      <w:t>→</w:t>
+                    </w:r>
+                    <w:r>
+                      <w:rPr>
+                        <w:rFonts w:ascii="Arial Unicode MS" w:eastAsia="Arial Unicode MS" w:hAnsi="Arial Unicode MS" w:cs="Arial Unicode MS"/>
+                        <w:sz w:val="24"/>
+                        <w:szCs w:val="24"/>
+                      </w:rPr>
+                      <w:t xml:space="preserve"> A, CF </w:t>
+                    </w:r>
+                    <w:r>
+                      <w:rPr>
+                        <w:rFonts w:ascii="Arial Unicode MS" w:eastAsia="Arial Unicode MS" w:hAnsi="Arial Unicode MS" w:cs="Arial Unicode MS"/>
+                        <w:sz w:val="24"/>
+                        <w:szCs w:val="24"/>
+                      </w:rPr>
+                      <w:t>→</w:t>
+                    </w:r>
+                    <w:r>
+                      <w:rPr>
+                        <w:rFonts w:ascii="Arial Unicode MS" w:eastAsia="Arial Unicode MS" w:hAnsi="Arial Unicode MS" w:cs="Arial Unicode MS"/>
+                        <w:sz w:val="24"/>
+                        <w:szCs w:val="24"/>
+                      </w:rPr>
+                      <w:t xml:space="preserve"> F}</w:t>
+                    </w:r>
+                    <w:r>
+                      <w:rPr>
+                        <w:rFonts w:ascii="Arial Unicode MS" w:eastAsia="Arial Unicode MS" w:hAnsi="Arial Unicode MS" w:cs="Arial Unicode MS"/>
+                      </w:rPr>
+                      <w:t xml:space="preserve"> </w:t>
+                    </w:r>
+                  </w:p>
+                </w:txbxContent>
+              </v:textbox>
+            </v:shape>
+            <v:shape id="_x0000_s1052" type="#_x0000_t202" style="position:absolute;left:2104;top:10687;width:3727;height:1344;mso-width-percent:400;mso-height-percent:200;mso-width-percent:400;mso-height-percent:200;mso-width-relative:margin;mso-height-relative:margin" o:regroupid="2">
+              <v:textbox style="mso-fit-shape-to-text:t">
+                <w:txbxContent>
+                  <w:p>
+                    <w:pPr>
+                      <w:jc w:val="center"/>
+                      <w:rPr>
+                        <w:rFonts w:ascii="Arial Unicode MS" w:eastAsia="Arial Unicode MS" w:hAnsi="Arial Unicode MS" w:cs="Arial Unicode MS"/>
+                      </w:rPr>
+                    </w:pPr>
+                    <w:r>
+                      <w:rPr>
+                        <w:rFonts w:ascii="Arial Unicode MS" w:eastAsia="Arial Unicode MS" w:hAnsi="Arial Unicode MS" w:cs="Arial Unicode MS"/>
+                      </w:rPr>
+                      <w:t>R</w:t>
+                    </w:r>
+                    <w:r>
+                      <w:rPr>
+                        <w:rFonts w:ascii="Arial Unicode MS" w:eastAsia="Arial Unicode MS" w:hAnsi="Arial Unicode MS" w:cs="Arial Unicode MS"/>
+                        <w:vertAlign w:val="subscript"/>
+                      </w:rPr>
+                      <w:t>2</w:t>
+                    </w:r>
+                    <w:r>
+                      <w:rPr>
+                        <w:rFonts w:ascii="Arial Unicode MS" w:eastAsia="Arial Unicode MS" w:hAnsi="Arial Unicode MS" w:cs="Arial Unicode MS"/>
+                        <w:vertAlign w:val="subscript"/>
+                      </w:rPr>
+                      <w:t>1</w:t>
+                    </w:r>
+                    <w:r>
+                      <w:rPr>
+                        <w:rFonts w:ascii="Arial Unicode MS" w:eastAsia="Arial Unicode MS" w:hAnsi="Arial Unicode MS" w:cs="Arial Unicode MS"/>
+                      </w:rPr>
+                      <w:t xml:space="preserve"> = {</w:t>
+                    </w:r>
+                    <w:r>
+                      <w:rPr>
+                        <w:rFonts w:ascii="Arial Unicode MS" w:eastAsia="Arial Unicode MS" w:hAnsi="Arial Unicode MS" w:cs="Arial Unicode MS"/>
+                      </w:rPr>
+                      <w:t>ABC</w:t>
+                    </w:r>
+                    <w:r>
+                      <w:rPr>
+                        <w:rFonts w:ascii="Arial Unicode MS" w:eastAsia="Arial Unicode MS" w:hAnsi="Arial Unicode MS" w:cs="Arial Unicode MS"/>
+                      </w:rPr>
+                      <w:t>}</w:t>
+                    </w:r>
+                  </w:p>
+                  <w:p>
+                    <w:pPr>
+                      <w:jc w:val="center"/>
+                      <w:rPr>
+                        <w:rFonts w:ascii="Arial Unicode MS" w:eastAsia="Arial Unicode MS" w:hAnsi="Arial Unicode MS" w:cs="Arial Unicode MS"/>
+                      </w:rPr>
+                    </w:pPr>
+                    <w:r>
+                      <w:rPr>
+                        <w:rFonts w:ascii="Arial Unicode MS" w:eastAsia="Arial Unicode MS" w:hAnsi="Arial Unicode MS" w:cs="Arial Unicode MS"/>
+                      </w:rPr>
+                      <w:t>F</w:t>
+                    </w:r>
+                    <w:r>
+                      <w:rPr>
+                        <w:rFonts w:ascii="Arial Unicode MS" w:eastAsia="Arial Unicode MS" w:hAnsi="Arial Unicode MS" w:cs="Arial Unicode MS"/>
+                        <w:vertAlign w:val="subscript"/>
+                      </w:rPr>
+                      <w:t>21</w:t>
+                    </w:r>
+                    <w:r>
+                      <w:rPr>
+                        <w:rFonts w:ascii="Arial Unicode MS" w:eastAsia="Arial Unicode MS" w:hAnsi="Arial Unicode MS" w:cs="Arial Unicode MS"/>
+                      </w:rPr>
+                      <w:t xml:space="preserve"> = {</w:t>
+                    </w:r>
+                    <w:r>
+                      <w:rPr>
+                        <w:rFonts w:ascii="Arial Unicode MS" w:eastAsia="Arial Unicode MS" w:hAnsi="Arial Unicode MS" w:cs="Arial Unicode MS"/>
+                      </w:rPr>
+                      <w:t>A</w:t>
+                    </w:r>
+                    <w:r>
+                      <w:rPr>
+                        <w:rFonts w:ascii="Arial Unicode MS" w:eastAsia="Arial Unicode MS" w:hAnsi="Arial Unicode MS" w:cs="Arial Unicode MS"/>
+                        <w:sz w:val="24"/>
+                        <w:szCs w:val="24"/>
+                      </w:rPr>
+                      <w:t xml:space="preserve"> </w:t>
+                    </w:r>
+                    <w:r>
+                      <w:rPr>
+                        <w:rFonts w:ascii="Arial Unicode MS" w:eastAsia="Arial Unicode MS" w:hAnsi="Arial Unicode MS" w:cs="Arial Unicode MS"/>
+                        <w:sz w:val="24"/>
+                        <w:szCs w:val="24"/>
+                      </w:rPr>
+                      <w:t>→</w:t>
+                    </w:r>
+                    <w:r>
+                      <w:rPr>
+                        <w:rFonts w:ascii="Arial Unicode MS" w:eastAsia="Arial Unicode MS" w:hAnsi="Arial Unicode MS" w:cs="Arial Unicode MS"/>
+                        <w:sz w:val="24"/>
+                        <w:szCs w:val="24"/>
+                      </w:rPr>
+                      <w:t xml:space="preserve"> BC}</w:t>
+                    </w:r>
+                    <w:r>
+                      <w:rPr>
+                        <w:rFonts w:ascii="Arial Unicode MS" w:eastAsia="Arial Unicode MS" w:hAnsi="Arial Unicode MS" w:cs="Arial Unicode MS"/>
+                      </w:rPr>
+                      <w:t xml:space="preserve"> </w:t>
+                    </w:r>
+                  </w:p>
+                </w:txbxContent>
+              </v:textbox>
+            </v:shape>
+            <v:shape id="_x0000_s1053" type="#_x0000_t202" style="position:absolute;left:6424;top:10687;width:3727;height:1344;mso-width-percent:400;mso-height-percent:200;mso-width-percent:400;mso-height-percent:200;mso-width-relative:margin;mso-height-relative:margin" o:regroupid="2">
+              <v:textbox style="mso-fit-shape-to-text:t">
+                <w:txbxContent>
+                  <w:p>
+                    <w:pPr>
+                      <w:jc w:val="center"/>
+                      <w:rPr>
+                        <w:rFonts w:ascii="Arial Unicode MS" w:eastAsia="Arial Unicode MS" w:hAnsi="Arial Unicode MS" w:cs="Arial Unicode MS"/>
+                      </w:rPr>
+                    </w:pPr>
+                    <w:r>
+                      <w:rPr>
+                        <w:rFonts w:ascii="Arial Unicode MS" w:eastAsia="Arial Unicode MS" w:hAnsi="Arial Unicode MS" w:cs="Arial Unicode MS" w:hint="eastAsia"/>
+                      </w:rPr>
+                      <w:t>R</w:t>
+                    </w:r>
+                    <w:r>
+                      <w:rPr>
+                        <w:rFonts w:ascii="Arial Unicode MS" w:eastAsia="Arial Unicode MS" w:hAnsi="Arial Unicode MS" w:cs="Arial Unicode MS"/>
+                        <w:vertAlign w:val="subscript"/>
+                      </w:rPr>
+                      <w:t>2</w:t>
+                    </w:r>
+                    <w:r>
+                      <w:rPr>
+                        <w:rFonts w:ascii="Arial Unicode MS" w:eastAsia="Arial Unicode MS" w:hAnsi="Arial Unicode MS" w:cs="Arial Unicode MS"/>
+                        <w:vertAlign w:val="subscript"/>
+                      </w:rPr>
+                      <w:t>2</w:t>
+                    </w:r>
+                    <w:r>
+                      <w:rPr>
+                        <w:rFonts w:ascii="Arial Unicode MS" w:eastAsia="Arial Unicode MS" w:hAnsi="Arial Unicode MS" w:cs="Arial Unicode MS" w:hint="eastAsia"/>
+                      </w:rPr>
+                      <w:t xml:space="preserve"> = {</w:t>
+                    </w:r>
+                    <w:r>
+                      <w:rPr>
+                        <w:rFonts w:ascii="Arial Unicode MS" w:eastAsia="Arial Unicode MS" w:hAnsi="Arial Unicode MS" w:cs="Arial Unicode MS"/>
+                      </w:rPr>
+                      <w:t>AF</w:t>
+                    </w:r>
+                    <w:r>
+                      <w:rPr>
+                        <w:rFonts w:ascii="Arial Unicode MS" w:eastAsia="Arial Unicode MS" w:hAnsi="Arial Unicode MS" w:cs="Arial Unicode MS" w:hint="eastAsia"/>
+                      </w:rPr>
+                      <w:t>}</w:t>
+                    </w:r>
+                  </w:p>
+                  <w:p>
+                    <w:pPr>
+                      <w:jc w:val="center"/>
+                      <w:rPr>
+                        <w:rFonts w:ascii="Arial Unicode MS" w:eastAsia="Arial Unicode MS" w:hAnsi="Arial Unicode MS" w:cs="Arial Unicode MS"/>
+                      </w:rPr>
+                    </w:pPr>
+                    <w:r>
+                      <w:rPr>
+                        <w:rFonts w:ascii="Arial Unicode MS" w:eastAsia="Arial Unicode MS" w:hAnsi="Arial Unicode MS" w:cs="Arial Unicode MS" w:hint="eastAsia"/>
+                      </w:rPr>
+                      <w:t>F</w:t>
+                    </w:r>
+                    <w:r>
+                      <w:rPr>
+                        <w:rFonts w:ascii="Arial Unicode MS" w:eastAsia="Arial Unicode MS" w:hAnsi="Arial Unicode MS" w:cs="Arial Unicode MS"/>
+                        <w:vertAlign w:val="subscript"/>
+                      </w:rPr>
+                      <w:t>22</w:t>
+                    </w:r>
+                    <w:r>
+                      <w:rPr>
+                        <w:rFonts w:ascii="Arial Unicode MS" w:eastAsia="Arial Unicode MS" w:hAnsi="Arial Unicode MS" w:cs="Arial Unicode MS" w:hint="eastAsia"/>
+                      </w:rPr>
+                      <w:t xml:space="preserve"> = {</w:t>
+                    </w:r>
+                    <w:r>
+                      <w:rPr>
+                        <w:rFonts w:ascii="Arial Unicode MS" w:eastAsia="Arial Unicode MS" w:hAnsi="Arial Unicode MS" w:cs="Arial Unicode MS"/>
+                      </w:rPr>
+                      <w:t>AF</w:t>
+                    </w:r>
+                    <w:r>
+                      <w:rPr>
+                        <w:rFonts w:ascii="Arial Unicode MS" w:eastAsia="Arial Unicode MS" w:hAnsi="Arial Unicode MS" w:cs="Arial Unicode MS"/>
+                        <w:sz w:val="24"/>
+                        <w:szCs w:val="24"/>
+                      </w:rPr>
+                      <w:t xml:space="preserve"> </w:t>
+                    </w:r>
+                    <w:r>
+                      <w:rPr>
+                        <w:rFonts w:ascii="Arial Unicode MS" w:eastAsia="Arial Unicode MS" w:hAnsi="Arial Unicode MS" w:cs="Arial Unicode MS"/>
+                        <w:sz w:val="24"/>
+                        <w:szCs w:val="24"/>
+                      </w:rPr>
+                      <w:t>→</w:t>
+                    </w:r>
+                    <w:r>
+                      <w:rPr>
+                        <w:rFonts w:ascii="Arial Unicode MS" w:eastAsia="Arial Unicode MS" w:hAnsi="Arial Unicode MS" w:cs="Arial Unicode MS"/>
+                        <w:sz w:val="24"/>
+                        <w:szCs w:val="24"/>
+                      </w:rPr>
+                      <w:t xml:space="preserve"> AF</w:t>
+                    </w:r>
+                    <w:r>
+                      <w:rPr>
+                        <w:rFonts w:ascii="Arial Unicode MS" w:eastAsia="Arial Unicode MS" w:hAnsi="Arial Unicode MS" w:cs="Arial Unicode MS" w:hint="eastAsia"/>
+                        <w:sz w:val="24"/>
+                        <w:szCs w:val="24"/>
+                      </w:rPr>
+                      <w:t>}</w:t>
+                    </w:r>
+                    <w:r>
+                      <w:rPr>
+                        <w:rFonts w:ascii="Arial Unicode MS" w:eastAsia="Arial Unicode MS" w:hAnsi="Arial Unicode MS" w:cs="Arial Unicode MS" w:hint="eastAsia"/>
+                      </w:rPr>
+                      <w:t xml:space="preserve"> </w:t>
+                    </w:r>
+                  </w:p>
+                </w:txbxContent>
+              </v:textbox>
+            </v:shape>
+            <v:shape id="_x0000_s1054" type="#_x0000_t32" style="position:absolute;left:3850;top:9688;width:2235;height:961;flip:x" o:connectortype="straight" o:regroupid="2">
+              <v:stroke endarrow="block"/>
+            </v:shape>
+            <v:shape id="_x0000_s1055" type="#_x0000_t32" style="position:absolute;left:6085;top:9688;width:2160;height:975" o:connectortype="straight" o:regroupid="2">
+              <v:stroke endarrow="block"/>
+            </v:shape>
+            <v:shape id="_x0000_s1056" type="#_x0000_t202" style="position:absolute;left:5125;top:10106;width:1875;height:558" o:regroupid="2" stroked="f">
+              <v:textbox>
+                <w:txbxContent>
+                  <w:p>
+                    <w:pPr>
+                      <w:jc w:val="center"/>
+                      <w:rPr>
+                        <w:rFonts w:ascii="Arial Unicode MS" w:eastAsia="Arial Unicode MS" w:hAnsi="Arial Unicode MS" w:cs="Arial Unicode MS"/>
+                      </w:rPr>
+                    </w:pPr>
+                    <w:r>
+                      <w:rPr>
+                        <w:rFonts w:ascii="Arial Unicode MS" w:eastAsia="Arial Unicode MS" w:hAnsi="Arial Unicode MS" w:cs="Arial Unicode MS"/>
+                      </w:rPr>
+                      <w:t>R</w:t>
+                    </w:r>
+                    <w:r>
+                      <w:rPr>
+                        <w:rFonts w:ascii="Arial Unicode MS" w:eastAsia="Arial Unicode MS" w:hAnsi="Arial Unicode MS" w:cs="Arial Unicode MS"/>
+                        <w:vertAlign w:val="subscript"/>
+                      </w:rPr>
+                      <w:t>11</w:t>
+                    </w:r>
+                    <w:r>
+                      <w:rPr>
+                        <w:rFonts w:ascii="Arial Unicode MS" w:eastAsia="Arial Unicode MS" w:hAnsi="Arial Unicode MS" w:cs="Arial Unicode MS"/>
+                      </w:rPr>
+                      <w:t xml:space="preserve"> </w:t>
+                    </w:r>
+                    <w:r>
+                      <w:rPr>
+                        <w:rFonts w:ascii="Arial Unicode MS" w:eastAsia="Arial Unicode MS" w:hAnsi="Arial Unicode MS" w:cs="Arial Unicode MS" w:hint="eastAsia"/>
+                      </w:rPr>
+                      <w:t>∩</w:t>
+                    </w:r>
+                    <w:r>
+                      <w:rPr>
+                        <w:rFonts w:ascii="Arial Unicode MS" w:eastAsia="Arial Unicode MS" w:hAnsi="Arial Unicode MS" w:cs="Arial Unicode MS"/>
+                      </w:rPr>
+                      <w:t xml:space="preserve"> R</w:t>
+                    </w:r>
+                    <w:r>
+                      <w:rPr>
+                        <w:rFonts w:ascii="Arial Unicode MS" w:eastAsia="Arial Unicode MS" w:hAnsi="Arial Unicode MS" w:cs="Arial Unicode MS"/>
+                        <w:vertAlign w:val="subscript"/>
+                      </w:rPr>
+                      <w:t>22</w:t>
+                    </w:r>
+                    <w:r>
+                      <w:rPr>
+                        <w:rFonts w:ascii="Arial Unicode MS" w:eastAsia="Arial Unicode MS" w:hAnsi="Arial Unicode MS" w:cs="Arial Unicode MS"/>
+                      </w:rPr>
+                      <w:t xml:space="preserve"> = A</w:t>
+                    </w:r>
+                  </w:p>
+                </w:txbxContent>
+              </v:textbox>
+            </v:shape>
+          </v:group>
+        </w:pict>
+      </w:r>
+    </w:p>
+    <w:p>
+      <w:pPr>
+        <w:rPr>
+          <w:rFonts w:ascii="Arial Unicode MS" w:eastAsia="Arial Unicode MS" w:hAnsi="Arial Unicode MS" w:cs="Arial Unicode MS"/>
+          <w:sz w:val="24"/>
+          <w:szCs w:val="24"/>
+        </w:rPr>
+      </w:pPr>
+    </w:p>
+    <w:p>
+      <w:pPr>
+        <w:rPr>
+          <w:rFonts w:ascii="Arial Unicode MS" w:eastAsia="Arial Unicode MS" w:hAnsi="Arial Unicode MS" w:cs="Arial Unicode MS"/>
+          <w:sz w:val="24"/>
+          <w:szCs w:val="24"/>
+        </w:rPr>
+      </w:pPr>
+    </w:p>
+    <w:p>
+      <w:pPr>
+        <w:rPr>
+          <w:rFonts w:ascii="Arial Unicode MS" w:eastAsia="Arial Unicode MS" w:hAnsi="Arial Unicode MS" w:cs="Arial Unicode MS"/>
+          <w:sz w:val="24"/>
+          <w:szCs w:val="24"/>
+        </w:rPr>
+      </w:pPr>
+    </w:p>
+    <w:p>
+      <w:pPr>
+        <w:rPr>
+          <w:rFonts w:ascii="Arial Unicode MS" w:eastAsia="Arial Unicode MS" w:hAnsi="Arial Unicode MS" w:cs="Arial Unicode MS"/>
+          <w:sz w:val="24"/>
+          <w:szCs w:val="24"/>
+        </w:rPr>
+      </w:pPr>
+    </w:p>
+    <w:p>
+      <w:pPr>
+        <w:rPr>
+          <w:rFonts w:ascii="Arial Unicode MS" w:eastAsia="Arial Unicode MS" w:hAnsi="Arial Unicode MS" w:cs="Arial Unicode MS"/>
+          <w:sz w:val="24"/>
+          <w:szCs w:val="24"/>
+        </w:rPr>
+      </w:pPr>
+    </w:p>
+    <w:p>
+      <w:pPr>
+        <w:rPr>
+          <w:rFonts w:ascii="Arial Unicode MS" w:eastAsia="Arial Unicode MS" w:hAnsi="Arial Unicode MS" w:cs="Arial Unicode MS"/>
+          <w:sz w:val="24"/>
+          <w:szCs w:val="24"/>
+        </w:rPr>
+      </w:pPr>
+    </w:p>
+    <w:p>
+      <w:pPr>
+        <w:rPr>
+          <w:rFonts w:ascii="Arial Unicode MS" w:eastAsia="Arial Unicode MS" w:hAnsi="Arial Unicode MS" w:cs="Arial Unicode MS"/>
+          <w:sz w:val="24"/>
+          <w:szCs w:val="24"/>
+        </w:rPr>
+      </w:pPr>
+      <w:r>
+        <w:rPr>
+          <w:rFonts w:ascii="Arial Unicode MS" w:eastAsia="Arial Unicode MS" w:hAnsi="Arial Unicode MS" w:cs="Arial Unicode MS"/>
+          <w:sz w:val="24"/>
+          <w:szCs w:val="24"/>
+        </w:rPr>
+        <w:t>c)</w:t>
+      </w:r>
+      <w:r>
+        <w:rPr>
+          <w:rFonts w:ascii="Arial Unicode MS" w:eastAsia="Arial Unicode MS" w:hAnsi="Arial Unicode MS" w:cs="Arial Unicode MS"/>
+          <w:sz w:val="24"/>
+          <w:szCs w:val="24"/>
+        </w:rPr>
+        <w:tab/>
+        <w:t>R</w:t>
+      </w:r>
+      <w:r>
+        <w:rPr>
+          <w:rFonts w:ascii="Arial Unicode MS" w:eastAsia="Arial Unicode MS" w:hAnsi="Arial Unicode MS" w:cs="Arial Unicode MS"/>
+          <w:sz w:val="24"/>
+          <w:szCs w:val="24"/>
+          <w:vertAlign w:val="subscript"/>
+        </w:rPr>
+        <w:t>3</w:t>
+      </w:r>
+      <w:r>
+        <w:rPr>
+          <w:rFonts w:ascii="Arial Unicode MS" w:eastAsia="Arial Unicode MS" w:hAnsi="Arial Unicode MS" w:cs="Arial Unicode MS"/>
+          <w:sz w:val="24"/>
+          <w:szCs w:val="24"/>
+        </w:rPr>
+        <w:t xml:space="preserve"> = {CEF} would use F</w:t>
+      </w:r>
+      <w:r>
+        <w:rPr>
+          <w:rFonts w:ascii="Arial Unicode MS" w:eastAsia="Arial Unicode MS" w:hAnsi="Arial Unicode MS" w:cs="Arial Unicode MS"/>
+          <w:sz w:val="24"/>
+          <w:szCs w:val="24"/>
+          <w:vertAlign w:val="subscript"/>
+        </w:rPr>
+        <w:t>3</w:t>
+      </w:r>
+      <w:r>
+        <w:rPr>
+          <w:rFonts w:ascii="Arial Unicode MS" w:eastAsia="Arial Unicode MS" w:hAnsi="Arial Unicode MS" w:cs="Arial Unicode MS"/>
+          <w:sz w:val="24"/>
+          <w:szCs w:val="24"/>
+        </w:rPr>
+        <w:t xml:space="preserve"> = {E </w:t>
+      </w:r>
+      <w:r>
+        <w:rPr>
+          <w:rFonts w:ascii="Arial Unicode MS" w:eastAsia="Arial Unicode MS" w:hAnsi="Arial Unicode MS" w:cs="Arial Unicode MS"/>
+          <w:sz w:val="24"/>
+          <w:szCs w:val="24"/>
+        </w:rPr>
+        <w:t>→</w:t>
+      </w:r>
+      <w:r>
+        <w:rPr>
+          <w:rFonts w:ascii="Arial Unicode MS" w:eastAsia="Arial Unicode MS" w:hAnsi="Arial Unicode MS" w:cs="Arial Unicode MS"/>
+          <w:sz w:val="24"/>
+          <w:szCs w:val="24"/>
+        </w:rPr>
+        <w:t xml:space="preserve"> F}.</w:t>
+      </w:r>
+    </w:p>
+    <w:p>
+      <w:pPr>
+        <w:ind w:left="720"/>
+        <w:rPr>
+          <w:rFonts w:ascii="Arial Unicode MS" w:eastAsia="Arial Unicode MS" w:hAnsi="Arial Unicode MS" w:cs="Arial Unicode MS"/>
+          <w:sz w:val="24"/>
+          <w:szCs w:val="24"/>
+        </w:rPr>
+      </w:pPr>
+      <w:r>
+        <w:rPr>
+          <w:rFonts w:ascii="Arial Unicode MS" w:eastAsia="Arial Unicode MS" w:hAnsi="Arial Unicode MS" w:cs="Arial Unicode MS"/>
+          <w:sz w:val="24"/>
+          <w:szCs w:val="24"/>
+        </w:rPr>
+        <w:t xml:space="preserve">This cannot be in BCNF as E is not the </w:t>
+      </w:r>
+      <w:proofErr w:type="spellStart"/>
+      <w:r>
+        <w:rPr>
+          <w:rFonts w:ascii="Arial Unicode MS" w:eastAsia="Arial Unicode MS" w:hAnsi="Arial Unicode MS" w:cs="Arial Unicode MS"/>
+          <w:sz w:val="24"/>
+          <w:szCs w:val="24"/>
+        </w:rPr>
+        <w:t>superkey</w:t>
+      </w:r>
+      <w:proofErr w:type="spellEnd"/>
+      <w:r>
+        <w:rPr>
+          <w:rFonts w:ascii="Arial Unicode MS" w:eastAsia="Arial Unicode MS" w:hAnsi="Arial Unicode MS" w:cs="Arial Unicode MS"/>
+          <w:sz w:val="24"/>
+          <w:szCs w:val="24"/>
+        </w:rPr>
+        <w:t xml:space="preserve"> (which is {CE}) and F</w:t>
+      </w:r>
+      <w:r>
+        <w:rPr>
+          <w:rFonts w:ascii="Arial Unicode MS" w:eastAsia="Arial Unicode MS" w:hAnsi="Arial Unicode MS" w:cs="Arial Unicode MS"/>
+          <w:sz w:val="24"/>
+          <w:szCs w:val="24"/>
+          <w:vertAlign w:val="subscript"/>
+        </w:rPr>
+        <w:t>3</w:t>
+      </w:r>
+      <w:r>
+        <w:rPr>
+          <w:rFonts w:ascii="Arial Unicode MS" w:eastAsia="Arial Unicode MS" w:hAnsi="Arial Unicode MS" w:cs="Arial Unicode MS"/>
+          <w:sz w:val="24"/>
+          <w:szCs w:val="24"/>
+        </w:rPr>
+        <w:t xml:space="preserve"> is not trivial. It also cannot be in 3NF because {F} is not part of the </w:t>
+      </w:r>
+      <w:proofErr w:type="spellStart"/>
+      <w:r>
+        <w:rPr>
+          <w:rFonts w:ascii="Arial Unicode MS" w:eastAsia="Arial Unicode MS" w:hAnsi="Arial Unicode MS" w:cs="Arial Unicode MS"/>
+          <w:sz w:val="24"/>
+          <w:szCs w:val="24"/>
+        </w:rPr>
+        <w:t>superkey</w:t>
+      </w:r>
+      <w:proofErr w:type="spellEnd"/>
+      <w:r>
+        <w:rPr>
+          <w:rFonts w:ascii="Arial Unicode MS" w:eastAsia="Arial Unicode MS" w:hAnsi="Arial Unicode MS" w:cs="Arial Unicode MS"/>
+          <w:sz w:val="24"/>
+          <w:szCs w:val="24"/>
+        </w:rPr>
+        <w:t>.</w:t>
+      </w:r>
+    </w:p>
+    <w:p>
+      <w:pPr>
+        <w:rPr>
+          <w:rFonts w:ascii="Arial Unicode MS" w:eastAsia="Arial Unicode MS" w:hAnsi="Arial Unicode MS" w:cs="Arial Unicode MS"/>
+          <w:sz w:val="24"/>
+          <w:szCs w:val="24"/>
+        </w:rPr>
+      </w:pPr>
+    </w:p>
+    <w:p>
+      <w:pPr>
+        <w:rPr>
+          <w:rFonts w:ascii="Arial Unicode MS" w:eastAsia="Arial Unicode MS" w:hAnsi="Arial Unicode MS" w:cs="Arial Unicode MS"/>
+          <w:sz w:val="24"/>
+          <w:szCs w:val="24"/>
+        </w:rPr>
+      </w:pPr>
     </w:p>
     <w:sectPr>
       <w:pgSz w:w="12240" w:h="15840"/>
@@ -3983,6 +7308,7 @@
   <w:style w:type="character" w:default="1" w:styleId="DefaultParagraphFont">
     <w:name w:val="Default Paragraph Font"/>
     <w:uiPriority w:val="1"/>
+    <w:semiHidden/>
     <w:unhideWhenUsed/>
   </w:style>
   <w:style w:type="table" w:default="1" w:styleId="TableNormal">
@@ -4017,6 +7343,47 @@
       <w:ind w:left="720"/>
       <w:contextualSpacing/>
     </w:pPr>
+  </w:style>
+  <w:style w:type="character" w:styleId="Hyperlink">
+    <w:name w:val="Hyperlink"/>
+    <w:basedOn w:val="DefaultParagraphFont"/>
+    <w:uiPriority w:val="99"/>
+    <w:unhideWhenUsed/>
+    <w:rsid w:val="000E0809"/>
+    <w:rPr>
+      <w:color w:val="0563C1" w:themeColor="hyperlink"/>
+      <w:u w:val="single"/>
+    </w:rPr>
+  </w:style>
+  <w:style w:type="paragraph" w:styleId="BalloonText">
+    <w:name w:val="Balloon Text"/>
+    <w:basedOn w:val="Normal"/>
+    <w:link w:val="BalloonTextChar"/>
+    <w:uiPriority w:val="99"/>
+    <w:semiHidden/>
+    <w:unhideWhenUsed/>
+    <w:rsid w:val="000E0809"/>
+    <w:pPr>
+      <w:spacing w:after="0" w:line="240" w:lineRule="auto"/>
+    </w:pPr>
+    <w:rPr>
+      <w:rFonts w:ascii="Tahoma" w:hAnsi="Tahoma" w:cs="Tahoma"/>
+      <w:sz w:val="16"/>
+      <w:szCs w:val="16"/>
+    </w:rPr>
+  </w:style>
+  <w:style w:type="character" w:customStyle="1" w:styleId="BalloonTextChar">
+    <w:name w:val="Balloon Text Char"/>
+    <w:basedOn w:val="DefaultParagraphFont"/>
+    <w:link w:val="BalloonText"/>
+    <w:uiPriority w:val="99"/>
+    <w:semiHidden/>
+    <w:rsid w:val="000E0809"/>
+    <w:rPr>
+      <w:rFonts w:ascii="Tahoma" w:hAnsi="Tahoma" w:cs="Tahoma"/>
+      <w:sz w:val="16"/>
+      <w:szCs w:val="16"/>
+    </w:rPr>
   </w:style>
 </w:styles>
 </file>

</xml_diff>